<commit_message>
ajout une ligne chap 13
</commit_message>
<xml_diff>
--- a/Chapitre 13 - Vaelya.docx
+++ b/Chapitre 13 - Vaelya.docx
@@ -20,39 +20,60 @@
           <w:sz w:val="32"/>
           <w:szCs w:val="32"/>
         </w:rPr>
-        <w:t>Chapitre 13 – Vaelya</w:t>
-      </w:r>
-    </w:p>
-    <w:p>
-      <w:pPr>
-        <w:pStyle w:val="Sansinterligne"/>
-        <w:jc w:val="center"/>
+        <w:t xml:space="preserve">Chapitre 13 – </w:t>
+      </w:r>
+      <w:proofErr w:type="spellStart"/>
+      <w:r>
         <w:rPr>
           <w:rFonts w:ascii="Times New Roman" w:hAnsi="Times New Roman" w:cs="Times New Roman"/>
           <w:b/>
           <w:sz w:val="32"/>
           <w:szCs w:val="32"/>
         </w:rPr>
-      </w:pPr>
-    </w:p>
-    <w:p>
-      <w:pPr>
-        <w:pStyle w:val="Sansinterligne"/>
-        <w:ind w:firstLine="709"/>
-        <w:jc w:val="both"/>
-        <w:rPr>
-          <w:rFonts w:ascii="Times New Roman" w:hAnsi="Times New Roman" w:cs="Times New Roman"/>
-          <w:sz w:val="24"/>
-          <w:szCs w:val="24"/>
-        </w:rPr>
-      </w:pPr>
-      <w:r>
-        <w:rPr>
-          <w:rFonts w:ascii="Times New Roman" w:hAnsi="Times New Roman" w:cs="Times New Roman"/>
-          <w:sz w:val="24"/>
-          <w:szCs w:val="24"/>
-        </w:rPr>
-        <w:t>Vaelya n’assista pas au procès, puisqu’elle en était partie prenante. Il n’aurait pas été séant qu’</w:t>
+        <w:t>Vaelya</w:t>
+      </w:r>
+      <w:proofErr w:type="spellEnd"/>
+    </w:p>
+    <w:p>
+      <w:pPr>
+        <w:pStyle w:val="Sansinterligne"/>
+        <w:jc w:val="center"/>
+        <w:rPr>
+          <w:rFonts w:ascii="Times New Roman" w:hAnsi="Times New Roman" w:cs="Times New Roman"/>
+          <w:b/>
+          <w:sz w:val="32"/>
+          <w:szCs w:val="32"/>
+        </w:rPr>
+      </w:pPr>
+    </w:p>
+    <w:p>
+      <w:pPr>
+        <w:pStyle w:val="Sansinterligne"/>
+        <w:ind w:firstLine="709"/>
+        <w:jc w:val="both"/>
+        <w:rPr>
+          <w:rFonts w:ascii="Times New Roman" w:hAnsi="Times New Roman" w:cs="Times New Roman"/>
+          <w:sz w:val="24"/>
+          <w:szCs w:val="24"/>
+        </w:rPr>
+      </w:pPr>
+      <w:proofErr w:type="spellStart"/>
+      <w:r>
+        <w:rPr>
+          <w:rFonts w:ascii="Times New Roman" w:hAnsi="Times New Roman" w:cs="Times New Roman"/>
+          <w:sz w:val="24"/>
+          <w:szCs w:val="24"/>
+        </w:rPr>
+        <w:t>Vaelya</w:t>
+      </w:r>
+      <w:proofErr w:type="spellEnd"/>
+      <w:r>
+        <w:rPr>
+          <w:rFonts w:ascii="Times New Roman" w:hAnsi="Times New Roman" w:cs="Times New Roman"/>
+          <w:sz w:val="24"/>
+          <w:szCs w:val="24"/>
+        </w:rPr>
+        <w:t xml:space="preserve"> n’assista pas au procès, puisqu’elle en était partie prenante. Il n’aurait pas été séant qu’</w:t>
       </w:r>
       <w:r>
         <w:rPr>
@@ -96,7 +117,61 @@
           <w:sz w:val="24"/>
           <w:szCs w:val="24"/>
         </w:rPr>
-        <w:t>Aymar Dormont avait demandé à ce que le procès ait lieu rapidement, afin de prouver la culpabilité ou l’innocence de l’accusée au plus tôt. Le capitaine semblait préoccupé par quelque chose de plus important, probablement lié à sa mission, devinait Vaelya.</w:t>
+        <w:t xml:space="preserve">Aymar </w:t>
+      </w:r>
+      <w:proofErr w:type="spellStart"/>
+      <w:r>
+        <w:rPr>
+          <w:rFonts w:ascii="Times New Roman" w:hAnsi="Times New Roman" w:cs="Times New Roman"/>
+          <w:sz w:val="24"/>
+          <w:szCs w:val="24"/>
+        </w:rPr>
+        <w:t>Dormont</w:t>
+      </w:r>
+      <w:proofErr w:type="spellEnd"/>
+      <w:r>
+        <w:rPr>
+          <w:rFonts w:ascii="Times New Roman" w:hAnsi="Times New Roman" w:cs="Times New Roman"/>
+          <w:sz w:val="24"/>
+          <w:szCs w:val="24"/>
+        </w:rPr>
+        <w:t xml:space="preserve"> avait demandé à ce que le procès ait lieu rapidement, afin de prouver la culpabilité ou l’innocence de l’accusée au plus tôt. Le capitaine semblait </w:t>
+      </w:r>
+      <w:proofErr w:type="gramStart"/>
+      <w:r>
+        <w:rPr>
+          <w:rFonts w:ascii="Times New Roman" w:hAnsi="Times New Roman" w:cs="Times New Roman"/>
+          <w:sz w:val="24"/>
+          <w:szCs w:val="24"/>
+        </w:rPr>
+        <w:t>préoccupé</w:t>
+      </w:r>
+      <w:proofErr w:type="gramEnd"/>
+      <w:r>
+        <w:rPr>
+          <w:rFonts w:ascii="Times New Roman" w:hAnsi="Times New Roman" w:cs="Times New Roman"/>
+          <w:sz w:val="24"/>
+          <w:szCs w:val="24"/>
+        </w:rPr>
+        <w:t xml:space="preserve"> par quelque chose de plus important, probablement lié à sa mission, devinait </w:t>
+      </w:r>
+      <w:proofErr w:type="spellStart"/>
+      <w:r>
+        <w:rPr>
+          <w:rFonts w:ascii="Times New Roman" w:hAnsi="Times New Roman" w:cs="Times New Roman"/>
+          <w:sz w:val="24"/>
+          <w:szCs w:val="24"/>
+        </w:rPr>
+        <w:t>Vaelya</w:t>
+      </w:r>
+      <w:proofErr w:type="spellEnd"/>
+      <w:r>
+        <w:rPr>
+          <w:rFonts w:ascii="Times New Roman" w:hAnsi="Times New Roman" w:cs="Times New Roman"/>
+          <w:sz w:val="24"/>
+          <w:szCs w:val="24"/>
+        </w:rPr>
+        <w:t>.</w:t>
       </w:r>
       <w:r>
         <w:rPr>
@@ -120,7 +195,25 @@
           <w:sz w:val="24"/>
           <w:szCs w:val="24"/>
         </w:rPr>
-        <w:t xml:space="preserve"> Vaelya s’extirpa de ses pensées. Elle avait bien d’autres soucis. Elle était suspectée au même titre que sa sœur, justement parce qu’elle était sa sœur. Quand bien même elle se trouvait avec le Commandant quand la flèche l’avait atteint.</w:t>
+        <w:t xml:space="preserve"> </w:t>
+      </w:r>
+      <w:proofErr w:type="spellStart"/>
+      <w:r>
+        <w:rPr>
+          <w:rFonts w:ascii="Times New Roman" w:hAnsi="Times New Roman" w:cs="Times New Roman"/>
+          <w:sz w:val="24"/>
+          <w:szCs w:val="24"/>
+        </w:rPr>
+        <w:t>Vaelya</w:t>
+      </w:r>
+      <w:proofErr w:type="spellEnd"/>
+      <w:r>
+        <w:rPr>
+          <w:rFonts w:ascii="Times New Roman" w:hAnsi="Times New Roman" w:cs="Times New Roman"/>
+          <w:sz w:val="24"/>
+          <w:szCs w:val="24"/>
+        </w:rPr>
+        <w:t xml:space="preserve"> s’extirpa de ses pensées. Elle avait bien d’autres soucis. Elle était suspectée au même titre que sa sœur, justement parce qu’elle était sa sœur. Quand bien même elle se trouvait avec le Commandant quand la flèche l’avait atteint.</w:t>
       </w:r>
     </w:p>
     <w:p>
@@ -159,7 +252,47 @@
           <w:sz w:val="24"/>
           <w:szCs w:val="24"/>
         </w:rPr>
-        <w:t xml:space="preserve"> aurait facilité la tâche à ser Barton si j’avais déclaré que Valyra m’avait effectivement fait part de son intention de tuer le Commandant et que je l’y avais aidée. Bien sûr…</w:t>
+        <w:t xml:space="preserve"> aurait facilité la tâche à </w:t>
+      </w:r>
+      <w:proofErr w:type="spellStart"/>
+      <w:r>
+        <w:rPr>
+          <w:rFonts w:ascii="Times New Roman" w:hAnsi="Times New Roman" w:cs="Times New Roman"/>
+          <w:i/>
+          <w:sz w:val="24"/>
+          <w:szCs w:val="24"/>
+        </w:rPr>
+        <w:t>ser</w:t>
+      </w:r>
+      <w:proofErr w:type="spellEnd"/>
+      <w:r>
+        <w:rPr>
+          <w:rFonts w:ascii="Times New Roman" w:hAnsi="Times New Roman" w:cs="Times New Roman"/>
+          <w:i/>
+          <w:sz w:val="24"/>
+          <w:szCs w:val="24"/>
+        </w:rPr>
+        <w:t xml:space="preserve"> Barton si j’avais déclaré que </w:t>
+      </w:r>
+      <w:proofErr w:type="spellStart"/>
+      <w:r>
+        <w:rPr>
+          <w:rFonts w:ascii="Times New Roman" w:hAnsi="Times New Roman" w:cs="Times New Roman"/>
+          <w:i/>
+          <w:sz w:val="24"/>
+          <w:szCs w:val="24"/>
+        </w:rPr>
+        <w:t>Valyra</w:t>
+      </w:r>
+      <w:proofErr w:type="spellEnd"/>
+      <w:r>
+        <w:rPr>
+          <w:rFonts w:ascii="Times New Roman" w:hAnsi="Times New Roman" w:cs="Times New Roman"/>
+          <w:i/>
+          <w:sz w:val="24"/>
+          <w:szCs w:val="24"/>
+        </w:rPr>
+        <w:t xml:space="preserve"> m’avait effectivement fait part de son intention de tuer le Commandant et que je l’y avais aidée. Bien sûr…</w:t>
       </w:r>
     </w:p>
     <w:p>
@@ -227,35 +360,117 @@
           <w:sz w:val="24"/>
           <w:szCs w:val="24"/>
         </w:rPr>
-        <w:t>-t-elle. Et le capitaine Lorel Barton n’avait pu q</w:t>
-      </w:r>
-      <w:r>
-        <w:rPr>
-          <w:rFonts w:ascii="Times New Roman" w:hAnsi="Times New Roman" w:cs="Times New Roman"/>
-          <w:sz w:val="24"/>
-          <w:szCs w:val="24"/>
-        </w:rPr>
-        <w:t>ue bafouiller un vague prétexte qui n’avait convaincu personne. Bien sûr, des témoins avaient vu Valyra à la fenêtre, mais rien ne prouvait que c’était de cette fenêtre qu’on avait tiré. En outre, on n’avait pas retrouvé l’arc.</w:t>
-      </w:r>
-    </w:p>
-    <w:p>
-      <w:pPr>
-        <w:pStyle w:val="Sansinterligne"/>
-        <w:ind w:firstLine="709"/>
-        <w:jc w:val="both"/>
-        <w:rPr>
-          <w:rFonts w:ascii="Times New Roman" w:hAnsi="Times New Roman" w:cs="Times New Roman"/>
-          <w:sz w:val="24"/>
-          <w:szCs w:val="24"/>
-        </w:rPr>
-      </w:pPr>
-      <w:r>
-        <w:rPr>
-          <w:rFonts w:ascii="Times New Roman" w:hAnsi="Times New Roman" w:cs="Times New Roman"/>
-          <w:sz w:val="24"/>
-          <w:szCs w:val="24"/>
-        </w:rPr>
-        <w:t>Vaelya songea que ser Barton avait dû simplement profiter de la pr</w:t>
+        <w:t xml:space="preserve">-t-elle. Et le capitaine </w:t>
+      </w:r>
+      <w:proofErr w:type="spellStart"/>
+      <w:r>
+        <w:rPr>
+          <w:rFonts w:ascii="Times New Roman" w:hAnsi="Times New Roman" w:cs="Times New Roman"/>
+          <w:sz w:val="24"/>
+          <w:szCs w:val="24"/>
+        </w:rPr>
+        <w:t>Lorel</w:t>
+      </w:r>
+      <w:proofErr w:type="spellEnd"/>
+      <w:r>
+        <w:rPr>
+          <w:rFonts w:ascii="Times New Roman" w:hAnsi="Times New Roman" w:cs="Times New Roman"/>
+          <w:sz w:val="24"/>
+          <w:szCs w:val="24"/>
+        </w:rPr>
+        <w:t xml:space="preserve"> Barton n’avait pu q</w:t>
+      </w:r>
+      <w:r>
+        <w:rPr>
+          <w:rFonts w:ascii="Times New Roman" w:hAnsi="Times New Roman" w:cs="Times New Roman"/>
+          <w:sz w:val="24"/>
+          <w:szCs w:val="24"/>
+        </w:rPr>
+        <w:t xml:space="preserve">ue bafouiller un vague prétexte qui n’avait convaincu personne. Bien sûr, des témoins avaient vu </w:t>
+      </w:r>
+      <w:proofErr w:type="spellStart"/>
+      <w:r>
+        <w:rPr>
+          <w:rFonts w:ascii="Times New Roman" w:hAnsi="Times New Roman" w:cs="Times New Roman"/>
+          <w:sz w:val="24"/>
+          <w:szCs w:val="24"/>
+        </w:rPr>
+        <w:t>Valyra</w:t>
+      </w:r>
+      <w:proofErr w:type="spellEnd"/>
+      <w:r>
+        <w:rPr>
+          <w:rFonts w:ascii="Times New Roman" w:hAnsi="Times New Roman" w:cs="Times New Roman"/>
+          <w:sz w:val="24"/>
+          <w:szCs w:val="24"/>
+        </w:rPr>
+        <w:t xml:space="preserve"> à la fenêtre, mais rien ne prouvait que </w:t>
+      </w:r>
+      <w:proofErr w:type="gramStart"/>
+      <w:r>
+        <w:rPr>
+          <w:rFonts w:ascii="Times New Roman" w:hAnsi="Times New Roman" w:cs="Times New Roman"/>
+          <w:sz w:val="24"/>
+          <w:szCs w:val="24"/>
+        </w:rPr>
+        <w:t>c’était</w:t>
+      </w:r>
+      <w:proofErr w:type="gramEnd"/>
+      <w:r>
+        <w:rPr>
+          <w:rFonts w:ascii="Times New Roman" w:hAnsi="Times New Roman" w:cs="Times New Roman"/>
+          <w:sz w:val="24"/>
+          <w:szCs w:val="24"/>
+        </w:rPr>
+        <w:t xml:space="preserve"> de cette fenêtre qu’on avait tiré. En outre, on n’avait pas retrouvé l’arc.</w:t>
+      </w:r>
+    </w:p>
+    <w:p>
+      <w:pPr>
+        <w:pStyle w:val="Sansinterligne"/>
+        <w:ind w:firstLine="709"/>
+        <w:jc w:val="both"/>
+        <w:rPr>
+          <w:rFonts w:ascii="Times New Roman" w:hAnsi="Times New Roman" w:cs="Times New Roman"/>
+          <w:sz w:val="24"/>
+          <w:szCs w:val="24"/>
+        </w:rPr>
+      </w:pPr>
+      <w:proofErr w:type="spellStart"/>
+      <w:r>
+        <w:rPr>
+          <w:rFonts w:ascii="Times New Roman" w:hAnsi="Times New Roman" w:cs="Times New Roman"/>
+          <w:sz w:val="24"/>
+          <w:szCs w:val="24"/>
+        </w:rPr>
+        <w:t>Vaelya</w:t>
+      </w:r>
+      <w:proofErr w:type="spellEnd"/>
+      <w:r>
+        <w:rPr>
+          <w:rFonts w:ascii="Times New Roman" w:hAnsi="Times New Roman" w:cs="Times New Roman"/>
+          <w:sz w:val="24"/>
+          <w:szCs w:val="24"/>
+        </w:rPr>
+        <w:t xml:space="preserve"> songea que </w:t>
+      </w:r>
+      <w:proofErr w:type="spellStart"/>
+      <w:r>
+        <w:rPr>
+          <w:rFonts w:ascii="Times New Roman" w:hAnsi="Times New Roman" w:cs="Times New Roman"/>
+          <w:sz w:val="24"/>
+          <w:szCs w:val="24"/>
+        </w:rPr>
+        <w:t>ser</w:t>
+      </w:r>
+      <w:proofErr w:type="spellEnd"/>
+      <w:r>
+        <w:rPr>
+          <w:rFonts w:ascii="Times New Roman" w:hAnsi="Times New Roman" w:cs="Times New Roman"/>
+          <w:sz w:val="24"/>
+          <w:szCs w:val="24"/>
+        </w:rPr>
+        <w:t xml:space="preserve"> Barton avait dû simplement profiter de la pr</w:t>
       </w:r>
       <w:r>
         <w:rPr>
@@ -271,7 +486,25 @@
           <w:sz w:val="24"/>
           <w:szCs w:val="24"/>
         </w:rPr>
-        <w:t>sence fortuite de Valyra à cette fenêtre pour l’accuser et détourner les soupçons de lui.</w:t>
+        <w:t xml:space="preserve">sence fortuite de </w:t>
+      </w:r>
+      <w:proofErr w:type="spellStart"/>
+      <w:r>
+        <w:rPr>
+          <w:rFonts w:ascii="Times New Roman" w:hAnsi="Times New Roman" w:cs="Times New Roman"/>
+          <w:sz w:val="24"/>
+          <w:szCs w:val="24"/>
+        </w:rPr>
+        <w:t>Valyra</w:t>
+      </w:r>
+      <w:proofErr w:type="spellEnd"/>
+      <w:r>
+        <w:rPr>
+          <w:rFonts w:ascii="Times New Roman" w:hAnsi="Times New Roman" w:cs="Times New Roman"/>
+          <w:sz w:val="24"/>
+          <w:szCs w:val="24"/>
+        </w:rPr>
+        <w:t xml:space="preserve"> à cette fenêtre pour l’accuser et détourner les soupçons de lui.</w:t>
       </w:r>
       <w:r>
         <w:rPr>
@@ -303,7 +536,97 @@
           <w:sz w:val="24"/>
           <w:szCs w:val="24"/>
         </w:rPr>
-        <w:t>d’accord. Sans aveux de la part de Valyra, et à moins qu’on puisse trouver un mobile valable ainsi que davantage de témoins, on n’avait pas assez d’éléments pour la condamner. Ser Barton avait apparemment dû céder face à ser Dormont, même s’il avait à grands cris protesté de la prétendue innocence de Valyra.</w:t>
+        <w:t xml:space="preserve">d’accord. Sans aveux de la part de </w:t>
+      </w:r>
+      <w:proofErr w:type="spellStart"/>
+      <w:r>
+        <w:rPr>
+          <w:rFonts w:ascii="Times New Roman" w:hAnsi="Times New Roman" w:cs="Times New Roman"/>
+          <w:sz w:val="24"/>
+          <w:szCs w:val="24"/>
+        </w:rPr>
+        <w:t>Valyra</w:t>
+      </w:r>
+      <w:proofErr w:type="spellEnd"/>
+      <w:r>
+        <w:rPr>
+          <w:rFonts w:ascii="Times New Roman" w:hAnsi="Times New Roman" w:cs="Times New Roman"/>
+          <w:sz w:val="24"/>
+          <w:szCs w:val="24"/>
+        </w:rPr>
+        <w:t xml:space="preserve">, et à moins qu’on puisse trouver un mobile valable ainsi que davantage de témoins, on n’avait pas assez d’éléments pour la condamner. </w:t>
+      </w:r>
+      <w:proofErr w:type="spellStart"/>
+      <w:r>
+        <w:rPr>
+          <w:rFonts w:ascii="Times New Roman" w:hAnsi="Times New Roman" w:cs="Times New Roman"/>
+          <w:sz w:val="24"/>
+          <w:szCs w:val="24"/>
+        </w:rPr>
+        <w:t>Ser</w:t>
+      </w:r>
+      <w:proofErr w:type="spellEnd"/>
+      <w:r>
+        <w:rPr>
+          <w:rFonts w:ascii="Times New Roman" w:hAnsi="Times New Roman" w:cs="Times New Roman"/>
+          <w:sz w:val="24"/>
+          <w:szCs w:val="24"/>
+        </w:rPr>
+        <w:t xml:space="preserve"> Barton avait apparemment dû céder face à </w:t>
+      </w:r>
+      <w:proofErr w:type="spellStart"/>
+      <w:r>
+        <w:rPr>
+          <w:rFonts w:ascii="Times New Roman" w:hAnsi="Times New Roman" w:cs="Times New Roman"/>
+          <w:sz w:val="24"/>
+          <w:szCs w:val="24"/>
+        </w:rPr>
+        <w:t>ser</w:t>
+      </w:r>
+      <w:proofErr w:type="spellEnd"/>
+      <w:r>
+        <w:rPr>
+          <w:rFonts w:ascii="Times New Roman" w:hAnsi="Times New Roman" w:cs="Times New Roman"/>
+          <w:sz w:val="24"/>
+          <w:szCs w:val="24"/>
+        </w:rPr>
+        <w:t xml:space="preserve"> </w:t>
+      </w:r>
+      <w:proofErr w:type="spellStart"/>
+      <w:r>
+        <w:rPr>
+          <w:rFonts w:ascii="Times New Roman" w:hAnsi="Times New Roman" w:cs="Times New Roman"/>
+          <w:sz w:val="24"/>
+          <w:szCs w:val="24"/>
+        </w:rPr>
+        <w:t>Dormont</w:t>
+      </w:r>
+      <w:proofErr w:type="spellEnd"/>
+      <w:r>
+        <w:rPr>
+          <w:rFonts w:ascii="Times New Roman" w:hAnsi="Times New Roman" w:cs="Times New Roman"/>
+          <w:sz w:val="24"/>
+          <w:szCs w:val="24"/>
+        </w:rPr>
+        <w:t xml:space="preserve">, même s’il avait à grands cris protesté de la prétendue innocence de </w:t>
+      </w:r>
+      <w:proofErr w:type="spellStart"/>
+      <w:r>
+        <w:rPr>
+          <w:rFonts w:ascii="Times New Roman" w:hAnsi="Times New Roman" w:cs="Times New Roman"/>
+          <w:sz w:val="24"/>
+          <w:szCs w:val="24"/>
+        </w:rPr>
+        <w:t>Valyra</w:t>
+      </w:r>
+      <w:proofErr w:type="spellEnd"/>
+      <w:r>
+        <w:rPr>
+          <w:rFonts w:ascii="Times New Roman" w:hAnsi="Times New Roman" w:cs="Times New Roman"/>
+          <w:sz w:val="24"/>
+          <w:szCs w:val="24"/>
+        </w:rPr>
+        <w:t>.</w:t>
       </w:r>
       <w:r>
         <w:rPr>
@@ -327,35 +650,99 @@
           <w:sz w:val="24"/>
           <w:szCs w:val="24"/>
         </w:rPr>
-        <w:t xml:space="preserve"> bénéfice du doute. Il allait de soi qu’elle allait être particulièrement surveillée à l’avenir, bien sûr. Et pareil pour Vaelya.</w:t>
-      </w:r>
-      <w:r>
-        <w:rPr>
-          <w:rFonts w:ascii="Times New Roman" w:hAnsi="Times New Roman" w:cs="Times New Roman"/>
-          <w:sz w:val="24"/>
-          <w:szCs w:val="24"/>
-        </w:rPr>
-        <w:t xml:space="preserve"> Mais au moins, les deux filles échappaient à la corde, ce qui était le plus important.</w:t>
-      </w:r>
-    </w:p>
-    <w:p>
-      <w:pPr>
-        <w:pStyle w:val="Sansinterligne"/>
-        <w:ind w:firstLine="709"/>
-        <w:jc w:val="both"/>
-        <w:rPr>
-          <w:rFonts w:ascii="Times New Roman" w:hAnsi="Times New Roman" w:cs="Times New Roman"/>
-          <w:sz w:val="24"/>
-          <w:szCs w:val="24"/>
-        </w:rPr>
-      </w:pPr>
-      <w:r>
-        <w:rPr>
-          <w:rFonts w:ascii="Times New Roman" w:hAnsi="Times New Roman" w:cs="Times New Roman"/>
-          <w:sz w:val="24"/>
-          <w:szCs w:val="24"/>
-        </w:rPr>
-        <w:t>Valyra avait rejoint Vaelya dans sa chambre dès que le verdict était tombé. Et elles avaient craqué toute les deux, pleurant de soulagement. A peine arrivées au Mur, elles échappaient de peu à la mort, et ce n’était même pas en combattant l’ennemi.</w:t>
+        <w:t xml:space="preserve"> bénéfice du doute. Il allait de soi qu’elle allait être particulièrement surveillée à l’avenir, bien sûr. Et pareil pour </w:t>
+      </w:r>
+      <w:proofErr w:type="spellStart"/>
+      <w:r>
+        <w:rPr>
+          <w:rFonts w:ascii="Times New Roman" w:hAnsi="Times New Roman" w:cs="Times New Roman"/>
+          <w:sz w:val="24"/>
+          <w:szCs w:val="24"/>
+        </w:rPr>
+        <w:t>Vaelya</w:t>
+      </w:r>
+      <w:proofErr w:type="spellEnd"/>
+      <w:r>
+        <w:rPr>
+          <w:rFonts w:ascii="Times New Roman" w:hAnsi="Times New Roman" w:cs="Times New Roman"/>
+          <w:sz w:val="24"/>
+          <w:szCs w:val="24"/>
+        </w:rPr>
+        <w:t>.</w:t>
+      </w:r>
+      <w:r>
+        <w:rPr>
+          <w:rFonts w:ascii="Times New Roman" w:hAnsi="Times New Roman" w:cs="Times New Roman"/>
+          <w:sz w:val="24"/>
+          <w:szCs w:val="24"/>
+        </w:rPr>
+        <w:t xml:space="preserve"> Mais au moins, les deux filles échappaient à la corde, ce qui était le plus </w:t>
+      </w:r>
+      <w:proofErr w:type="gramStart"/>
+      <w:r>
+        <w:rPr>
+          <w:rFonts w:ascii="Times New Roman" w:hAnsi="Times New Roman" w:cs="Times New Roman"/>
+          <w:sz w:val="24"/>
+          <w:szCs w:val="24"/>
+        </w:rPr>
+        <w:t>important</w:t>
+      </w:r>
+      <w:proofErr w:type="gramEnd"/>
+      <w:r>
+        <w:rPr>
+          <w:rFonts w:ascii="Times New Roman" w:hAnsi="Times New Roman" w:cs="Times New Roman"/>
+          <w:sz w:val="24"/>
+          <w:szCs w:val="24"/>
+        </w:rPr>
+        <w:t>.</w:t>
+      </w:r>
+    </w:p>
+    <w:p>
+      <w:pPr>
+        <w:pStyle w:val="Sansinterligne"/>
+        <w:ind w:firstLine="709"/>
+        <w:jc w:val="both"/>
+        <w:rPr>
+          <w:rFonts w:ascii="Times New Roman" w:hAnsi="Times New Roman" w:cs="Times New Roman"/>
+          <w:sz w:val="24"/>
+          <w:szCs w:val="24"/>
+        </w:rPr>
+      </w:pPr>
+      <w:proofErr w:type="spellStart"/>
+      <w:r>
+        <w:rPr>
+          <w:rFonts w:ascii="Times New Roman" w:hAnsi="Times New Roman" w:cs="Times New Roman"/>
+          <w:sz w:val="24"/>
+          <w:szCs w:val="24"/>
+        </w:rPr>
+        <w:t>Valyra</w:t>
+      </w:r>
+      <w:proofErr w:type="spellEnd"/>
+      <w:r>
+        <w:rPr>
+          <w:rFonts w:ascii="Times New Roman" w:hAnsi="Times New Roman" w:cs="Times New Roman"/>
+          <w:sz w:val="24"/>
+          <w:szCs w:val="24"/>
+        </w:rPr>
+        <w:t xml:space="preserve"> avait rejoint </w:t>
+      </w:r>
+      <w:proofErr w:type="spellStart"/>
+      <w:r>
+        <w:rPr>
+          <w:rFonts w:ascii="Times New Roman" w:hAnsi="Times New Roman" w:cs="Times New Roman"/>
+          <w:sz w:val="24"/>
+          <w:szCs w:val="24"/>
+        </w:rPr>
+        <w:t>Vaelya</w:t>
+      </w:r>
+      <w:proofErr w:type="spellEnd"/>
+      <w:r>
+        <w:rPr>
+          <w:rFonts w:ascii="Times New Roman" w:hAnsi="Times New Roman" w:cs="Times New Roman"/>
+          <w:sz w:val="24"/>
+          <w:szCs w:val="24"/>
+        </w:rPr>
+        <w:t xml:space="preserve"> dans sa chambre dès que le verdict était tombé. Et elles avaient craqué toute les deux, pleurant de soulagement. A peine arrivées au Mur, elles échappaient de peu à la mort, et ce n’était même pas en combattant l’ennemi.</w:t>
       </w:r>
       <w:r>
         <w:rPr>
@@ -365,13 +752,23 @@
         </w:rPr>
         <w:t xml:space="preserve"> </w:t>
       </w:r>
-      <w:r>
-        <w:rPr>
-          <w:rFonts w:ascii="Times New Roman" w:hAnsi="Times New Roman" w:cs="Times New Roman"/>
-          <w:sz w:val="24"/>
-          <w:szCs w:val="24"/>
-        </w:rPr>
-        <w:t>Vaelya repensa à ce que lui avait dit sa sœur, à propos des gens qui devenaient fous lorsque le pouvoir était en jeu.</w:t>
+      <w:proofErr w:type="spellStart"/>
+      <w:r>
+        <w:rPr>
+          <w:rFonts w:ascii="Times New Roman" w:hAnsi="Times New Roman" w:cs="Times New Roman"/>
+          <w:sz w:val="24"/>
+          <w:szCs w:val="24"/>
+        </w:rPr>
+        <w:t>Vaelya</w:t>
+      </w:r>
+      <w:proofErr w:type="spellEnd"/>
+      <w:r>
+        <w:rPr>
+          <w:rFonts w:ascii="Times New Roman" w:hAnsi="Times New Roman" w:cs="Times New Roman"/>
+          <w:sz w:val="24"/>
+          <w:szCs w:val="24"/>
+        </w:rPr>
+        <w:t xml:space="preserve"> repensa à ce que lui avait dit sa sœur, à propos des gens qui devenaient fous lorsque le pouvoir était en jeu.</w:t>
       </w:r>
       <w:r>
         <w:rPr>
@@ -397,33 +794,71 @@
         </w:rPr>
         <w:t xml:space="preserve"> un ennemi en la personne de </w:t>
       </w:r>
-      <w:r>
-        <w:rPr>
-          <w:rFonts w:ascii="Times New Roman" w:hAnsi="Times New Roman" w:cs="Times New Roman"/>
-          <w:sz w:val="24"/>
-          <w:szCs w:val="24"/>
-        </w:rPr>
-        <w:t>ser Lorel Barton.</w:t>
-      </w:r>
-    </w:p>
-    <w:p>
-      <w:pPr>
-        <w:pStyle w:val="Sansinterligne"/>
-        <w:ind w:firstLine="709"/>
-        <w:jc w:val="both"/>
-        <w:rPr>
-          <w:rFonts w:ascii="Times New Roman" w:hAnsi="Times New Roman" w:cs="Times New Roman"/>
-          <w:sz w:val="24"/>
-          <w:szCs w:val="24"/>
-        </w:rPr>
-      </w:pPr>
-      <w:r>
-        <w:rPr>
-          <w:rFonts w:ascii="Times New Roman" w:hAnsi="Times New Roman" w:cs="Times New Roman"/>
-          <w:sz w:val="24"/>
-          <w:szCs w:val="24"/>
-        </w:rPr>
-        <w:t>Vaelya souhaita bonne nuit à sa sœur, et retourna à sa cellule. Elle serait bien restée avec elle, mais la chambre ne comportait qu’un couchage, et celui-ci était trop étroit pour être partagée.</w:t>
+      <w:proofErr w:type="spellStart"/>
+      <w:r>
+        <w:rPr>
+          <w:rFonts w:ascii="Times New Roman" w:hAnsi="Times New Roman" w:cs="Times New Roman"/>
+          <w:sz w:val="24"/>
+          <w:szCs w:val="24"/>
+        </w:rPr>
+        <w:t>ser</w:t>
+      </w:r>
+      <w:proofErr w:type="spellEnd"/>
+      <w:r>
+        <w:rPr>
+          <w:rFonts w:ascii="Times New Roman" w:hAnsi="Times New Roman" w:cs="Times New Roman"/>
+          <w:sz w:val="24"/>
+          <w:szCs w:val="24"/>
+        </w:rPr>
+        <w:t xml:space="preserve"> </w:t>
+      </w:r>
+      <w:proofErr w:type="spellStart"/>
+      <w:r>
+        <w:rPr>
+          <w:rFonts w:ascii="Times New Roman" w:hAnsi="Times New Roman" w:cs="Times New Roman"/>
+          <w:sz w:val="24"/>
+          <w:szCs w:val="24"/>
+        </w:rPr>
+        <w:t>Lorel</w:t>
+      </w:r>
+      <w:proofErr w:type="spellEnd"/>
+      <w:r>
+        <w:rPr>
+          <w:rFonts w:ascii="Times New Roman" w:hAnsi="Times New Roman" w:cs="Times New Roman"/>
+          <w:sz w:val="24"/>
+          <w:szCs w:val="24"/>
+        </w:rPr>
+        <w:t xml:space="preserve"> Barton.</w:t>
+      </w:r>
+    </w:p>
+    <w:p>
+      <w:pPr>
+        <w:pStyle w:val="Sansinterligne"/>
+        <w:ind w:firstLine="709"/>
+        <w:jc w:val="both"/>
+        <w:rPr>
+          <w:rFonts w:ascii="Times New Roman" w:hAnsi="Times New Roman" w:cs="Times New Roman"/>
+          <w:sz w:val="24"/>
+          <w:szCs w:val="24"/>
+        </w:rPr>
+      </w:pPr>
+      <w:proofErr w:type="spellStart"/>
+      <w:r>
+        <w:rPr>
+          <w:rFonts w:ascii="Times New Roman" w:hAnsi="Times New Roman" w:cs="Times New Roman"/>
+          <w:sz w:val="24"/>
+          <w:szCs w:val="24"/>
+        </w:rPr>
+        <w:t>Vaelya</w:t>
+      </w:r>
+      <w:proofErr w:type="spellEnd"/>
+      <w:r>
+        <w:rPr>
+          <w:rFonts w:ascii="Times New Roman" w:hAnsi="Times New Roman" w:cs="Times New Roman"/>
+          <w:sz w:val="24"/>
+          <w:szCs w:val="24"/>
+        </w:rPr>
+        <w:t xml:space="preserve"> souhaita bonne nuit à sa sœur, et retourna à sa cellule. Elle serait bien restée avec elle, mais la chambre ne comportait qu’un couchage, et celui-ci était trop étroit pour être partagée.</w:t>
       </w:r>
     </w:p>
     <w:p>
@@ -452,7 +887,61 @@
           <w:sz w:val="24"/>
           <w:szCs w:val="24"/>
         </w:rPr>
-        <w:t xml:space="preserve">on toqua à la porte de Vaelya, qui se réveilla en sursaut. Pieds nus, à moitié déshabillée, elle se couvrit de sa couverture et alla ouvrir. Elle découvrit sur le seuil le capitaine Aymar Dormont, qui avait délaissé l’armure et portait un simple pourpoint. Derrière lui se tenait Valyra, qui n’en menait pas large. </w:t>
+        <w:t xml:space="preserve">on toqua à la porte de </w:t>
+      </w:r>
+      <w:proofErr w:type="spellStart"/>
+      <w:r>
+        <w:rPr>
+          <w:rFonts w:ascii="Times New Roman" w:hAnsi="Times New Roman" w:cs="Times New Roman"/>
+          <w:sz w:val="24"/>
+          <w:szCs w:val="24"/>
+        </w:rPr>
+        <w:t>Vaelya</w:t>
+      </w:r>
+      <w:proofErr w:type="spellEnd"/>
+      <w:r>
+        <w:rPr>
+          <w:rFonts w:ascii="Times New Roman" w:hAnsi="Times New Roman" w:cs="Times New Roman"/>
+          <w:sz w:val="24"/>
+          <w:szCs w:val="24"/>
+        </w:rPr>
+        <w:t xml:space="preserve">, qui se réveilla en sursaut. Pieds nus, à moitié déshabillée, elle se couvrit de sa couverture et alla ouvrir. Elle découvrit sur le seuil le capitaine Aymar </w:t>
+      </w:r>
+      <w:proofErr w:type="spellStart"/>
+      <w:r>
+        <w:rPr>
+          <w:rFonts w:ascii="Times New Roman" w:hAnsi="Times New Roman" w:cs="Times New Roman"/>
+          <w:sz w:val="24"/>
+          <w:szCs w:val="24"/>
+        </w:rPr>
+        <w:t>Dormont</w:t>
+      </w:r>
+      <w:proofErr w:type="spellEnd"/>
+      <w:r>
+        <w:rPr>
+          <w:rFonts w:ascii="Times New Roman" w:hAnsi="Times New Roman" w:cs="Times New Roman"/>
+          <w:sz w:val="24"/>
+          <w:szCs w:val="24"/>
+        </w:rPr>
+        <w:t xml:space="preserve">, qui avait délaissé l’armure et portait un simple pourpoint. Derrière lui se tenait </w:t>
+      </w:r>
+      <w:proofErr w:type="spellStart"/>
+      <w:r>
+        <w:rPr>
+          <w:rFonts w:ascii="Times New Roman" w:hAnsi="Times New Roman" w:cs="Times New Roman"/>
+          <w:sz w:val="24"/>
+          <w:szCs w:val="24"/>
+        </w:rPr>
+        <w:t>Valyra</w:t>
+      </w:r>
+      <w:proofErr w:type="spellEnd"/>
+      <w:r>
+        <w:rPr>
+          <w:rFonts w:ascii="Times New Roman" w:hAnsi="Times New Roman" w:cs="Times New Roman"/>
+          <w:sz w:val="24"/>
+          <w:szCs w:val="24"/>
+        </w:rPr>
+        <w:t xml:space="preserve">, qui n’en menait pas large. </w:t>
       </w:r>
       <w:r>
         <w:rPr>
@@ -475,6 +964,7 @@
           <w:szCs w:val="24"/>
         </w:rPr>
       </w:pPr>
+      <w:proofErr w:type="spellStart"/>
       <w:r>
         <w:rPr>
           <w:rFonts w:ascii="Times New Roman" w:hAnsi="Times New Roman" w:cs="Times New Roman"/>
@@ -482,7 +972,52 @@
           <w:szCs w:val="24"/>
         </w:rPr>
         <w:lastRenderedPageBreak/>
-        <w:t>Vaelya fit entrer le capitaine et sa sœur. Valyra alla s’asseoir sur le lit, tandis que Vaelya restait debout, sans savoir quoi dire ou faire. Elle se drapa dans sa couverture, et attendit qu’il veuille bien parler.</w:t>
+        <w:t>Vaelya</w:t>
+      </w:r>
+      <w:proofErr w:type="spellEnd"/>
+      <w:r>
+        <w:rPr>
+          <w:rFonts w:ascii="Times New Roman" w:hAnsi="Times New Roman" w:cs="Times New Roman"/>
+          <w:sz w:val="24"/>
+          <w:szCs w:val="24"/>
+        </w:rPr>
+        <w:t xml:space="preserve"> fit entrer le capitaine et sa sœur. </w:t>
+      </w:r>
+      <w:proofErr w:type="spellStart"/>
+      <w:r>
+        <w:rPr>
+          <w:rFonts w:ascii="Times New Roman" w:hAnsi="Times New Roman" w:cs="Times New Roman"/>
+          <w:sz w:val="24"/>
+          <w:szCs w:val="24"/>
+        </w:rPr>
+        <w:t>Valyra</w:t>
+      </w:r>
+      <w:proofErr w:type="spellEnd"/>
+      <w:r>
+        <w:rPr>
+          <w:rFonts w:ascii="Times New Roman" w:hAnsi="Times New Roman" w:cs="Times New Roman"/>
+          <w:sz w:val="24"/>
+          <w:szCs w:val="24"/>
+        </w:rPr>
+        <w:t xml:space="preserve"> alla s’asseoir sur le lit, tandis que </w:t>
+      </w:r>
+      <w:proofErr w:type="spellStart"/>
+      <w:r>
+        <w:rPr>
+          <w:rFonts w:ascii="Times New Roman" w:hAnsi="Times New Roman" w:cs="Times New Roman"/>
+          <w:sz w:val="24"/>
+          <w:szCs w:val="24"/>
+        </w:rPr>
+        <w:t>Vaelya</w:t>
+      </w:r>
+      <w:proofErr w:type="spellEnd"/>
+      <w:r>
+        <w:rPr>
+          <w:rFonts w:ascii="Times New Roman" w:hAnsi="Times New Roman" w:cs="Times New Roman"/>
+          <w:sz w:val="24"/>
+          <w:szCs w:val="24"/>
+        </w:rPr>
+        <w:t xml:space="preserve"> restait debout, sans savoir quoi dire ou faire. Elle se drapa dans sa couverture, et attendit qu’il veuille bien parler.</w:t>
       </w:r>
     </w:p>
     <w:p>
@@ -510,27 +1045,81 @@
           <w:sz w:val="24"/>
           <w:szCs w:val="24"/>
         </w:rPr>
-        <w:t xml:space="preserve"> Je devais vous parler. Il semblerait que ser Barton ne vous aime guère, je ne saurais dire pour quelle raison. En tout cas, il semble persuadé que vous êtes coupables. Pour moi, il n’en est rien. Ça n’aurait aucun sens. N’est-ce pas ? insista-t-il en les scrutant tour à tour.</w:t>
-      </w:r>
-    </w:p>
-    <w:p>
-      <w:pPr>
-        <w:pStyle w:val="Sansinterligne"/>
-        <w:ind w:firstLine="709"/>
-        <w:jc w:val="both"/>
-        <w:rPr>
-          <w:rFonts w:ascii="Times New Roman" w:hAnsi="Times New Roman" w:cs="Times New Roman"/>
-          <w:sz w:val="24"/>
-          <w:szCs w:val="24"/>
-        </w:rPr>
-      </w:pPr>
-      <w:r>
-        <w:rPr>
-          <w:rFonts w:ascii="Times New Roman" w:hAnsi="Times New Roman" w:cs="Times New Roman"/>
-          <w:sz w:val="24"/>
-          <w:szCs w:val="24"/>
-        </w:rPr>
-        <w:t>Ce fut Valyra qui répondit la première.</w:t>
+        <w:t xml:space="preserve"> Je devais vous parler. Il semblerait que </w:t>
+      </w:r>
+      <w:proofErr w:type="spellStart"/>
+      <w:r>
+        <w:rPr>
+          <w:rFonts w:ascii="Times New Roman" w:hAnsi="Times New Roman" w:cs="Times New Roman"/>
+          <w:sz w:val="24"/>
+          <w:szCs w:val="24"/>
+        </w:rPr>
+        <w:t>ser</w:t>
+      </w:r>
+      <w:proofErr w:type="spellEnd"/>
+      <w:r>
+        <w:rPr>
+          <w:rFonts w:ascii="Times New Roman" w:hAnsi="Times New Roman" w:cs="Times New Roman"/>
+          <w:sz w:val="24"/>
+          <w:szCs w:val="24"/>
+        </w:rPr>
+        <w:t xml:space="preserve"> Barton ne vous aime guère, je ne saurais dire pour quelle raison. En tout cas, il semble persuadé que vous êtes coupables. Pour moi, il n’en est rien. Ça n’aurait aucun sens. N’est-ce pas ? </w:t>
+      </w:r>
+      <w:proofErr w:type="gramStart"/>
+      <w:r>
+        <w:rPr>
+          <w:rFonts w:ascii="Times New Roman" w:hAnsi="Times New Roman" w:cs="Times New Roman"/>
+          <w:sz w:val="24"/>
+          <w:szCs w:val="24"/>
+        </w:rPr>
+        <w:t>insista-t-il</w:t>
+      </w:r>
+      <w:proofErr w:type="gramEnd"/>
+      <w:r>
+        <w:rPr>
+          <w:rFonts w:ascii="Times New Roman" w:hAnsi="Times New Roman" w:cs="Times New Roman"/>
+          <w:sz w:val="24"/>
+          <w:szCs w:val="24"/>
+        </w:rPr>
+        <w:t xml:space="preserve"> en les scrutant tour à tour.</w:t>
+      </w:r>
+    </w:p>
+    <w:p>
+      <w:pPr>
+        <w:pStyle w:val="Sansinterligne"/>
+        <w:ind w:firstLine="709"/>
+        <w:jc w:val="both"/>
+        <w:rPr>
+          <w:rFonts w:ascii="Times New Roman" w:hAnsi="Times New Roman" w:cs="Times New Roman"/>
+          <w:sz w:val="24"/>
+          <w:szCs w:val="24"/>
+        </w:rPr>
+      </w:pPr>
+      <w:r>
+        <w:rPr>
+          <w:rFonts w:ascii="Times New Roman" w:hAnsi="Times New Roman" w:cs="Times New Roman"/>
+          <w:sz w:val="24"/>
+          <w:szCs w:val="24"/>
+        </w:rPr>
+        <w:t xml:space="preserve">Ce fut </w:t>
+      </w:r>
+      <w:proofErr w:type="spellStart"/>
+      <w:r>
+        <w:rPr>
+          <w:rFonts w:ascii="Times New Roman" w:hAnsi="Times New Roman" w:cs="Times New Roman"/>
+          <w:sz w:val="24"/>
+          <w:szCs w:val="24"/>
+        </w:rPr>
+        <w:t>Valyra</w:t>
+      </w:r>
+      <w:proofErr w:type="spellEnd"/>
+      <w:r>
+        <w:rPr>
+          <w:rFonts w:ascii="Times New Roman" w:hAnsi="Times New Roman" w:cs="Times New Roman"/>
+          <w:sz w:val="24"/>
+          <w:szCs w:val="24"/>
+        </w:rPr>
+        <w:t xml:space="preserve"> qui répondit la première.</w:t>
       </w:r>
     </w:p>
     <w:p>
@@ -584,33 +1173,61 @@
           <w:szCs w:val="24"/>
         </w:rPr>
       </w:pPr>
-      <w:r>
-        <w:rPr>
-          <w:rFonts w:ascii="Times New Roman" w:hAnsi="Times New Roman" w:cs="Times New Roman"/>
-          <w:sz w:val="24"/>
-          <w:szCs w:val="24"/>
-        </w:rPr>
-        <w:t>Vaelya hocha la tête et se rapprocha de sa sœur pour confirmer ses dires. Le capitaine resta silencieux quelques instants, comme s’il tentait de s’imaginer les deux filles voulant du mal au Commandant. Visiblement, il n’y arrivait toujours pas, pas plus que lors de sa première visite dans leur cellule.</w:t>
-      </w:r>
-    </w:p>
-    <w:p>
-      <w:pPr>
-        <w:pStyle w:val="Sansinterligne"/>
-        <w:ind w:firstLine="709"/>
-        <w:jc w:val="both"/>
-        <w:rPr>
-          <w:rFonts w:ascii="Times New Roman" w:hAnsi="Times New Roman" w:cs="Times New Roman"/>
-          <w:sz w:val="24"/>
-          <w:szCs w:val="24"/>
-        </w:rPr>
-      </w:pPr>
-      <w:r>
-        <w:rPr>
-          <w:rFonts w:ascii="Times New Roman" w:hAnsi="Times New Roman" w:cs="Times New Roman"/>
-          <w:sz w:val="24"/>
-          <w:szCs w:val="24"/>
-        </w:rPr>
-        <w:t>– Ne m’appelle pas lord, Valyra. Ce titre est réservé au Commandant de la Garde.</w:t>
+      <w:proofErr w:type="spellStart"/>
+      <w:r>
+        <w:rPr>
+          <w:rFonts w:ascii="Times New Roman" w:hAnsi="Times New Roman" w:cs="Times New Roman"/>
+          <w:sz w:val="24"/>
+          <w:szCs w:val="24"/>
+        </w:rPr>
+        <w:t>Vaelya</w:t>
+      </w:r>
+      <w:proofErr w:type="spellEnd"/>
+      <w:r>
+        <w:rPr>
+          <w:rFonts w:ascii="Times New Roman" w:hAnsi="Times New Roman" w:cs="Times New Roman"/>
+          <w:sz w:val="24"/>
+          <w:szCs w:val="24"/>
+        </w:rPr>
+        <w:t xml:space="preserve"> hocha la tête et se rapprocha de sa sœur pour confirmer ses dires. Le capitaine resta silencieux quelques instants, comme s’il tentait de s’imaginer les deux filles voulant du mal au Commandant. Visiblement, il n’y arrivait toujours pas, pas plus que lors de sa première visite dans leur cellule.</w:t>
+      </w:r>
+    </w:p>
+    <w:p>
+      <w:pPr>
+        <w:pStyle w:val="Sansinterligne"/>
+        <w:ind w:firstLine="709"/>
+        <w:jc w:val="both"/>
+        <w:rPr>
+          <w:rFonts w:ascii="Times New Roman" w:hAnsi="Times New Roman" w:cs="Times New Roman"/>
+          <w:sz w:val="24"/>
+          <w:szCs w:val="24"/>
+        </w:rPr>
+      </w:pPr>
+      <w:r>
+        <w:rPr>
+          <w:rFonts w:ascii="Times New Roman" w:hAnsi="Times New Roman" w:cs="Times New Roman"/>
+          <w:sz w:val="24"/>
+          <w:szCs w:val="24"/>
+        </w:rPr>
+        <w:t xml:space="preserve">– Ne m’appelle pas lord, </w:t>
+      </w:r>
+      <w:proofErr w:type="spellStart"/>
+      <w:r>
+        <w:rPr>
+          <w:rFonts w:ascii="Times New Roman" w:hAnsi="Times New Roman" w:cs="Times New Roman"/>
+          <w:sz w:val="24"/>
+          <w:szCs w:val="24"/>
+        </w:rPr>
+        <w:t>Valyra</w:t>
+      </w:r>
+      <w:proofErr w:type="spellEnd"/>
+      <w:r>
+        <w:rPr>
+          <w:rFonts w:ascii="Times New Roman" w:hAnsi="Times New Roman" w:cs="Times New Roman"/>
+          <w:sz w:val="24"/>
+          <w:szCs w:val="24"/>
+        </w:rPr>
+        <w:t>. Ce titre est réservé au Commandant de la Garde.</w:t>
       </w:r>
       <w:r>
         <w:rPr>
@@ -632,13 +1249,23 @@
           <w:szCs w:val="24"/>
         </w:rPr>
       </w:pPr>
-      <w:r>
-        <w:rPr>
-          <w:rFonts w:ascii="Times New Roman" w:hAnsi="Times New Roman" w:cs="Times New Roman"/>
-          <w:sz w:val="24"/>
-          <w:szCs w:val="24"/>
-        </w:rPr>
-        <w:t>Vaelya fronça les sourcils, prise de court par la question. Instinctivement, elle tourna la tête vers sa sœur, mais celle-ci ne paraissait pas mieux comprendre.</w:t>
+      <w:proofErr w:type="spellStart"/>
+      <w:r>
+        <w:rPr>
+          <w:rFonts w:ascii="Times New Roman" w:hAnsi="Times New Roman" w:cs="Times New Roman"/>
+          <w:sz w:val="24"/>
+          <w:szCs w:val="24"/>
+        </w:rPr>
+        <w:t>Vaelya</w:t>
+      </w:r>
+      <w:proofErr w:type="spellEnd"/>
+      <w:r>
+        <w:rPr>
+          <w:rFonts w:ascii="Times New Roman" w:hAnsi="Times New Roman" w:cs="Times New Roman"/>
+          <w:sz w:val="24"/>
+          <w:szCs w:val="24"/>
+        </w:rPr>
+        <w:t xml:space="preserve"> fronça les sourcils, prise de court par la question. Instinctivement, elle tourna la tête vers sa sœur, mais celle-ci ne paraissait pas mieux comprendre.</w:t>
       </w:r>
       <w:r>
         <w:rPr>
@@ -694,7 +1321,25 @@
           <w:sz w:val="24"/>
           <w:szCs w:val="24"/>
         </w:rPr>
-        <w:t xml:space="preserve"> que ce sont de jolis prénoms, ceci dit en toute objectivité. Si j’avais eu une fille, j’aurais aimé la prénommer Vaelyna.</w:t>
+        <w:t xml:space="preserve"> que ce sont de jolis prénoms, ceci dit en toute objectivité. Si j’avais eu une fille, j’aurais aimé la prénommer </w:t>
+      </w:r>
+      <w:proofErr w:type="spellStart"/>
+      <w:r>
+        <w:rPr>
+          <w:rFonts w:ascii="Times New Roman" w:hAnsi="Times New Roman" w:cs="Times New Roman"/>
+          <w:sz w:val="24"/>
+          <w:szCs w:val="24"/>
+        </w:rPr>
+        <w:t>Vaelyna</w:t>
+      </w:r>
+      <w:proofErr w:type="spellEnd"/>
+      <w:r>
+        <w:rPr>
+          <w:rFonts w:ascii="Times New Roman" w:hAnsi="Times New Roman" w:cs="Times New Roman"/>
+          <w:sz w:val="24"/>
+          <w:szCs w:val="24"/>
+        </w:rPr>
+        <w:t>.</w:t>
       </w:r>
     </w:p>
     <w:p>
@@ -738,7 +1383,25 @@
           <w:sz w:val="24"/>
           <w:szCs w:val="24"/>
         </w:rPr>
-        <w:t>apitaine, répliqua Valyra avec un léger sourire en coin. Peut-être que nos parents auraient prénommé leur troisième fille ainsi, d’ailleurs.</w:t>
+        <w:t xml:space="preserve">apitaine, répliqua </w:t>
+      </w:r>
+      <w:proofErr w:type="spellStart"/>
+      <w:r>
+        <w:rPr>
+          <w:rFonts w:ascii="Times New Roman" w:hAnsi="Times New Roman" w:cs="Times New Roman"/>
+          <w:sz w:val="24"/>
+          <w:szCs w:val="24"/>
+        </w:rPr>
+        <w:t>Valyra</w:t>
+      </w:r>
+      <w:proofErr w:type="spellEnd"/>
+      <w:r>
+        <w:rPr>
+          <w:rFonts w:ascii="Times New Roman" w:hAnsi="Times New Roman" w:cs="Times New Roman"/>
+          <w:sz w:val="24"/>
+          <w:szCs w:val="24"/>
+        </w:rPr>
+        <w:t xml:space="preserve"> avec un léger sourire en coin. Peut-être que nos parents auraient prénommé leur troisième fille ainsi, d’ailleurs.</w:t>
       </w:r>
     </w:p>
     <w:p>
@@ -772,13 +1435,23 @@
           <w:szCs w:val="24"/>
         </w:rPr>
       </w:pPr>
-      <w:r>
-        <w:rPr>
-          <w:rFonts w:ascii="Times New Roman" w:hAnsi="Times New Roman" w:cs="Times New Roman"/>
-          <w:sz w:val="24"/>
-          <w:szCs w:val="24"/>
-        </w:rPr>
-        <w:t>Vaelya fit une moue dub</w:t>
+      <w:proofErr w:type="spellStart"/>
+      <w:r>
+        <w:rPr>
+          <w:rFonts w:ascii="Times New Roman" w:hAnsi="Times New Roman" w:cs="Times New Roman"/>
+          <w:sz w:val="24"/>
+          <w:szCs w:val="24"/>
+        </w:rPr>
+        <w:t>Vaelya</w:t>
+      </w:r>
+      <w:proofErr w:type="spellEnd"/>
+      <w:r>
+        <w:rPr>
+          <w:rFonts w:ascii="Times New Roman" w:hAnsi="Times New Roman" w:cs="Times New Roman"/>
+          <w:sz w:val="24"/>
+          <w:szCs w:val="24"/>
+        </w:rPr>
+        <w:t xml:space="preserve"> fit une moue dub</w:t>
       </w:r>
       <w:r>
         <w:rPr>
@@ -832,13 +1505,23 @@
           <w:szCs w:val="24"/>
         </w:rPr>
       </w:pPr>
-      <w:r>
-        <w:rPr>
-          <w:rFonts w:ascii="Times New Roman" w:hAnsi="Times New Roman" w:cs="Times New Roman"/>
-          <w:sz w:val="24"/>
-          <w:szCs w:val="24"/>
-        </w:rPr>
-        <w:t>Ser Aymar porta son regard sur la plus jeune des sœurs.</w:t>
+      <w:proofErr w:type="spellStart"/>
+      <w:r>
+        <w:rPr>
+          <w:rFonts w:ascii="Times New Roman" w:hAnsi="Times New Roman" w:cs="Times New Roman"/>
+          <w:sz w:val="24"/>
+          <w:szCs w:val="24"/>
+        </w:rPr>
+        <w:t>Ser</w:t>
+      </w:r>
+      <w:proofErr w:type="spellEnd"/>
+      <w:r>
+        <w:rPr>
+          <w:rFonts w:ascii="Times New Roman" w:hAnsi="Times New Roman" w:cs="Times New Roman"/>
+          <w:sz w:val="24"/>
+          <w:szCs w:val="24"/>
+        </w:rPr>
+        <w:t xml:space="preserve"> Aymar porta son regard sur la plus jeune des sœurs.</w:t>
       </w:r>
     </w:p>
     <w:p>
@@ -866,27 +1549,73 @@
           <w:sz w:val="24"/>
           <w:szCs w:val="24"/>
         </w:rPr>
-        <w:t xml:space="preserve"> Peut-être ne connaissez-vous pas la légende des deux sœurs qui chevauchèrent des dragons et mirent fin au règne d’un tyran en brulant toutes ses armées et son château. Mais vos parents, eux, les connaissaient visiblement. Ces deux jeunes filles se prénommaient Vaelya et Valyra. Vous conviendrez que ce ne sont pas des prénoms de paysannes, et que vos parents vous ont plus gâté que ceux qui prénomment leur fille Pia ou Lilas comme bon nombre de paysans dans les environs.</w:t>
-      </w:r>
-    </w:p>
-    <w:p>
-      <w:pPr>
-        <w:pStyle w:val="Sansinterligne"/>
-        <w:ind w:firstLine="709"/>
-        <w:jc w:val="both"/>
-        <w:rPr>
-          <w:rFonts w:ascii="Times New Roman" w:hAnsi="Times New Roman" w:cs="Times New Roman"/>
-          <w:sz w:val="24"/>
-          <w:szCs w:val="24"/>
-        </w:rPr>
-      </w:pPr>
-      <w:r>
-        <w:rPr>
-          <w:rFonts w:ascii="Times New Roman" w:hAnsi="Times New Roman" w:cs="Times New Roman"/>
-          <w:sz w:val="24"/>
-          <w:szCs w:val="24"/>
-        </w:rPr>
-        <w:t>Vaelya ne sut trop quoi dire. Sa sœur ne répondit pas non plus.</w:t>
+        <w:t xml:space="preserve"> Peut-être ne connaissez-vous pas la légende des deux sœurs qui chevauchèrent des dragons et mirent fin au règne d’un tyran en brulant toutes ses armées et son château. Mais vos parents, eux, les connaissaient visiblement. Ces deux jeunes filles se prénommaient </w:t>
+      </w:r>
+      <w:proofErr w:type="spellStart"/>
+      <w:r>
+        <w:rPr>
+          <w:rFonts w:ascii="Times New Roman" w:hAnsi="Times New Roman" w:cs="Times New Roman"/>
+          <w:sz w:val="24"/>
+          <w:szCs w:val="24"/>
+        </w:rPr>
+        <w:t>Vaelya</w:t>
+      </w:r>
+      <w:proofErr w:type="spellEnd"/>
+      <w:r>
+        <w:rPr>
+          <w:rFonts w:ascii="Times New Roman" w:hAnsi="Times New Roman" w:cs="Times New Roman"/>
+          <w:sz w:val="24"/>
+          <w:szCs w:val="24"/>
+        </w:rPr>
+        <w:t xml:space="preserve"> et </w:t>
+      </w:r>
+      <w:proofErr w:type="spellStart"/>
+      <w:r>
+        <w:rPr>
+          <w:rFonts w:ascii="Times New Roman" w:hAnsi="Times New Roman" w:cs="Times New Roman"/>
+          <w:sz w:val="24"/>
+          <w:szCs w:val="24"/>
+        </w:rPr>
+        <w:t>Valyra</w:t>
+      </w:r>
+      <w:proofErr w:type="spellEnd"/>
+      <w:r>
+        <w:rPr>
+          <w:rFonts w:ascii="Times New Roman" w:hAnsi="Times New Roman" w:cs="Times New Roman"/>
+          <w:sz w:val="24"/>
+          <w:szCs w:val="24"/>
+        </w:rPr>
+        <w:t>. Vous conviendrez que ce ne sont pas des prénoms de paysannes, et que vos parents vous ont plus gâté que ceux qui prénomment leur fille Pia ou Lilas comme bon nombre de paysans dans les environs.</w:t>
+      </w:r>
+    </w:p>
+    <w:p>
+      <w:pPr>
+        <w:pStyle w:val="Sansinterligne"/>
+        <w:ind w:firstLine="709"/>
+        <w:jc w:val="both"/>
+        <w:rPr>
+          <w:rFonts w:ascii="Times New Roman" w:hAnsi="Times New Roman" w:cs="Times New Roman"/>
+          <w:sz w:val="24"/>
+          <w:szCs w:val="24"/>
+        </w:rPr>
+      </w:pPr>
+      <w:proofErr w:type="spellStart"/>
+      <w:r>
+        <w:rPr>
+          <w:rFonts w:ascii="Times New Roman" w:hAnsi="Times New Roman" w:cs="Times New Roman"/>
+          <w:sz w:val="24"/>
+          <w:szCs w:val="24"/>
+        </w:rPr>
+        <w:t>Vaelya</w:t>
+      </w:r>
+      <w:proofErr w:type="spellEnd"/>
+      <w:r>
+        <w:rPr>
+          <w:rFonts w:ascii="Times New Roman" w:hAnsi="Times New Roman" w:cs="Times New Roman"/>
+          <w:sz w:val="24"/>
+          <w:szCs w:val="24"/>
+        </w:rPr>
+        <w:t xml:space="preserve"> ne sut trop quoi dire. Sa sœur ne répondit pas non plus.</w:t>
       </w:r>
     </w:p>
     <w:p>
@@ -982,7 +1711,43 @@
           <w:sz w:val="24"/>
           <w:szCs w:val="24"/>
         </w:rPr>
-        <w:t>Les yeux de Valyra lancèrent des éclairs, mais elle eut la sagesse de ne pas ouvrir la bouche. Vaelya ne broncha pas non plus. Après tout, c’était presque un compliment. Et elle avait l’impression qu’il l’avait dit sur un ton de plaisanterie, bien que ce fut maladroit.</w:t>
+        <w:t xml:space="preserve">Les yeux de </w:t>
+      </w:r>
+      <w:proofErr w:type="spellStart"/>
+      <w:r>
+        <w:rPr>
+          <w:rFonts w:ascii="Times New Roman" w:hAnsi="Times New Roman" w:cs="Times New Roman"/>
+          <w:sz w:val="24"/>
+          <w:szCs w:val="24"/>
+        </w:rPr>
+        <w:t>Valyra</w:t>
+      </w:r>
+      <w:proofErr w:type="spellEnd"/>
+      <w:r>
+        <w:rPr>
+          <w:rFonts w:ascii="Times New Roman" w:hAnsi="Times New Roman" w:cs="Times New Roman"/>
+          <w:sz w:val="24"/>
+          <w:szCs w:val="24"/>
+        </w:rPr>
+        <w:t xml:space="preserve"> lancèrent des éclairs, mais elle eut la sagesse de ne pas ouvrir la bouche. </w:t>
+      </w:r>
+      <w:proofErr w:type="spellStart"/>
+      <w:r>
+        <w:rPr>
+          <w:rFonts w:ascii="Times New Roman" w:hAnsi="Times New Roman" w:cs="Times New Roman"/>
+          <w:sz w:val="24"/>
+          <w:szCs w:val="24"/>
+        </w:rPr>
+        <w:t>Vaelya</w:t>
+      </w:r>
+      <w:proofErr w:type="spellEnd"/>
+      <w:r>
+        <w:rPr>
+          <w:rFonts w:ascii="Times New Roman" w:hAnsi="Times New Roman" w:cs="Times New Roman"/>
+          <w:sz w:val="24"/>
+          <w:szCs w:val="24"/>
+        </w:rPr>
+        <w:t xml:space="preserve"> ne broncha pas non plus. Après tout, c’était presque un compliment. Et elle avait l’impression qu’il l’avait dit sur un ton de plaisanterie, bien que ce fut maladroit.</w:t>
       </w:r>
     </w:p>
     <w:p>
@@ -1023,7 +1788,25 @@
           <w:sz w:val="24"/>
           <w:szCs w:val="24"/>
         </w:rPr>
-        <w:t>– Je n’ai jamais beaucoup apprécié ser Barton. Et il me le rend bien.</w:t>
+        <w:t xml:space="preserve">– Je n’ai jamais beaucoup apprécié </w:t>
+      </w:r>
+      <w:proofErr w:type="spellStart"/>
+      <w:r>
+        <w:rPr>
+          <w:rFonts w:ascii="Times New Roman" w:hAnsi="Times New Roman" w:cs="Times New Roman"/>
+          <w:sz w:val="24"/>
+          <w:szCs w:val="24"/>
+        </w:rPr>
+        <w:t>ser</w:t>
+      </w:r>
+      <w:proofErr w:type="spellEnd"/>
+      <w:r>
+        <w:rPr>
+          <w:rFonts w:ascii="Times New Roman" w:hAnsi="Times New Roman" w:cs="Times New Roman"/>
+          <w:sz w:val="24"/>
+          <w:szCs w:val="24"/>
+        </w:rPr>
+        <w:t xml:space="preserve"> Barton. Et il me le rend bien.</w:t>
       </w:r>
       <w:r>
         <w:rPr>
@@ -1045,13 +1828,41 @@
           <w:szCs w:val="24"/>
         </w:rPr>
       </w:pPr>
-      <w:r>
-        <w:rPr>
-          <w:rFonts w:ascii="Times New Roman" w:hAnsi="Times New Roman" w:cs="Times New Roman"/>
-          <w:sz w:val="24"/>
-          <w:szCs w:val="24"/>
-        </w:rPr>
-        <w:t>Vaelya regarda sa sœur. Qu’est-ce que ça voulait dire ? Valyra haussa les épaules.</w:t>
+      <w:proofErr w:type="spellStart"/>
+      <w:r>
+        <w:rPr>
+          <w:rFonts w:ascii="Times New Roman" w:hAnsi="Times New Roman" w:cs="Times New Roman"/>
+          <w:sz w:val="24"/>
+          <w:szCs w:val="24"/>
+        </w:rPr>
+        <w:t>Vaelya</w:t>
+      </w:r>
+      <w:proofErr w:type="spellEnd"/>
+      <w:r>
+        <w:rPr>
+          <w:rFonts w:ascii="Times New Roman" w:hAnsi="Times New Roman" w:cs="Times New Roman"/>
+          <w:sz w:val="24"/>
+          <w:szCs w:val="24"/>
+        </w:rPr>
+        <w:t xml:space="preserve"> regarda sa sœur. Qu’est-ce que ça voulait dire ? </w:t>
+      </w:r>
+      <w:proofErr w:type="spellStart"/>
+      <w:r>
+        <w:rPr>
+          <w:rFonts w:ascii="Times New Roman" w:hAnsi="Times New Roman" w:cs="Times New Roman"/>
+          <w:sz w:val="24"/>
+          <w:szCs w:val="24"/>
+        </w:rPr>
+        <w:t>Valyra</w:t>
+      </w:r>
+      <w:proofErr w:type="spellEnd"/>
+      <w:r>
+        <w:rPr>
+          <w:rFonts w:ascii="Times New Roman" w:hAnsi="Times New Roman" w:cs="Times New Roman"/>
+          <w:sz w:val="24"/>
+          <w:szCs w:val="24"/>
+        </w:rPr>
+        <w:t xml:space="preserve"> haussa les épaules.</w:t>
       </w:r>
     </w:p>
     <w:p>
@@ -1091,7 +1902,43 @@
           <w:sz w:val="24"/>
           <w:szCs w:val="24"/>
         </w:rPr>
-        <w:t>– Ser Barton brigue le commandement de la Garde depuis qu’il y est entré il y a cinq ans. Il s’imagine sans doute qu’être le fils de lord Keyn Barton lui donne le moindre droit ici. Il se trompe totalement. Ici, nous n’honorons pas le sang et le nom de famille comme dans le royaume. Ici, chaque homme obtient la place qu’il mérite. De nombreux Commandants ont été de simples roturiers. Sans vous offenser, jeunes filles, ajouta-t-il. Bien sûr, la majorité étaient des seigneurs avant d’entrer dans la Garde, et possédaient un talent pour le commandement que seuls peuvent posséder ceux qui sont nés dans la bonne maison… Néanmoins, puisque notre Comman</w:t>
+        <w:t xml:space="preserve">– </w:t>
+      </w:r>
+      <w:proofErr w:type="spellStart"/>
+      <w:r>
+        <w:rPr>
+          <w:rFonts w:ascii="Times New Roman" w:hAnsi="Times New Roman" w:cs="Times New Roman"/>
+          <w:sz w:val="24"/>
+          <w:szCs w:val="24"/>
+        </w:rPr>
+        <w:t>Ser</w:t>
+      </w:r>
+      <w:proofErr w:type="spellEnd"/>
+      <w:r>
+        <w:rPr>
+          <w:rFonts w:ascii="Times New Roman" w:hAnsi="Times New Roman" w:cs="Times New Roman"/>
+          <w:sz w:val="24"/>
+          <w:szCs w:val="24"/>
+        </w:rPr>
+        <w:t xml:space="preserve"> Barton brigue le commandement de la Garde depuis qu’il y est entré il y a cinq ans. Il s’imagine sans doute qu’être le fils de lord </w:t>
+      </w:r>
+      <w:proofErr w:type="spellStart"/>
+      <w:r>
+        <w:rPr>
+          <w:rFonts w:ascii="Times New Roman" w:hAnsi="Times New Roman" w:cs="Times New Roman"/>
+          <w:sz w:val="24"/>
+          <w:szCs w:val="24"/>
+        </w:rPr>
+        <w:t>Keyn</w:t>
+      </w:r>
+      <w:proofErr w:type="spellEnd"/>
+      <w:r>
+        <w:rPr>
+          <w:rFonts w:ascii="Times New Roman" w:hAnsi="Times New Roman" w:cs="Times New Roman"/>
+          <w:sz w:val="24"/>
+          <w:szCs w:val="24"/>
+        </w:rPr>
+        <w:t xml:space="preserve"> Barton lui donne le moindre droit ici. Il se trompe totalement. Ici, nous n’honorons pas le sang et le nom de famille comme dans le royaume. Ici, chaque homme obtient la place qu’il mérite. De nombreux Commandants ont été de simples roturiers. Sans vous offenser, jeunes filles, ajouta-t-il. Bien sûr, la majorité étaient des seigneurs avant d’entrer dans la Garde, et possédaient un talent pour le commandement que seuls peuvent posséder ceux qui sont nés dans la bonne maison… Néanmoins, puisque notre Comman</w:t>
       </w:r>
       <w:r>
         <w:rPr>
@@ -1113,13 +1960,23 @@
           <w:szCs w:val="24"/>
         </w:rPr>
       </w:pPr>
-      <w:r>
-        <w:rPr>
-          <w:rFonts w:ascii="Times New Roman" w:hAnsi="Times New Roman" w:cs="Times New Roman"/>
-          <w:sz w:val="24"/>
-          <w:szCs w:val="24"/>
-        </w:rPr>
-        <w:t>Vaelya n’avait strictement aucune d’idée d’où il voulait en venir, mais elle l’écoutait néanmoins attentivement. Il était capitaine. S’il avait pris la peine de venir voir deux Sentinelles dans leur cellule, il devait avoir ses raisons.</w:t>
+      <w:proofErr w:type="spellStart"/>
+      <w:r>
+        <w:rPr>
+          <w:rFonts w:ascii="Times New Roman" w:hAnsi="Times New Roman" w:cs="Times New Roman"/>
+          <w:sz w:val="24"/>
+          <w:szCs w:val="24"/>
+        </w:rPr>
+        <w:t>Vaelya</w:t>
+      </w:r>
+      <w:proofErr w:type="spellEnd"/>
+      <w:r>
+        <w:rPr>
+          <w:rFonts w:ascii="Times New Roman" w:hAnsi="Times New Roman" w:cs="Times New Roman"/>
+          <w:sz w:val="24"/>
+          <w:szCs w:val="24"/>
+        </w:rPr>
+        <w:t xml:space="preserve"> n’avait strictement aucune d’idée d’où il voulait en venir, mais elle l’écoutait néanmoins attentivement. Il était capitaine. S’il avait pris la peine de venir voir deux Sentinelles dans leur cellule, il devait avoir ses raisons.</w:t>
       </w:r>
     </w:p>
     <w:p>
@@ -1179,15 +2036,43 @@
           <w:sz w:val="24"/>
           <w:szCs w:val="24"/>
         </w:rPr>
-        <w:t xml:space="preserve">– Il va y avoir une élection, en effet. Nous n’avons aucune nouvelle de ser </w:t>
-      </w:r>
-      <w:r>
-        <w:rPr>
-          <w:rFonts w:ascii="Times New Roman" w:hAnsi="Times New Roman" w:cs="Times New Roman"/>
-          <w:sz w:val="24"/>
-          <w:szCs w:val="24"/>
-        </w:rPr>
-        <w:t>Orik. Il est parti en mission un mois plus tôt que moi et devait revenir avant que je parte. Un de mes objectifs était de retrouver sa trace, mais j’ai malheureusement échoué.</w:t>
+        <w:t xml:space="preserve">– Il va y avoir une élection, en effet. Nous n’avons aucune nouvelle de </w:t>
+      </w:r>
+      <w:proofErr w:type="spellStart"/>
+      <w:r>
+        <w:rPr>
+          <w:rFonts w:ascii="Times New Roman" w:hAnsi="Times New Roman" w:cs="Times New Roman"/>
+          <w:sz w:val="24"/>
+          <w:szCs w:val="24"/>
+        </w:rPr>
+        <w:t>ser</w:t>
+      </w:r>
+      <w:proofErr w:type="spellEnd"/>
+      <w:r>
+        <w:rPr>
+          <w:rFonts w:ascii="Times New Roman" w:hAnsi="Times New Roman" w:cs="Times New Roman"/>
+          <w:sz w:val="24"/>
+          <w:szCs w:val="24"/>
+        </w:rPr>
+        <w:t xml:space="preserve"> </w:t>
+      </w:r>
+      <w:proofErr w:type="spellStart"/>
+      <w:r>
+        <w:rPr>
+          <w:rFonts w:ascii="Times New Roman" w:hAnsi="Times New Roman" w:cs="Times New Roman"/>
+          <w:sz w:val="24"/>
+          <w:szCs w:val="24"/>
+        </w:rPr>
+        <w:t>Orik</w:t>
+      </w:r>
+      <w:proofErr w:type="spellEnd"/>
+      <w:r>
+        <w:rPr>
+          <w:rFonts w:ascii="Times New Roman" w:hAnsi="Times New Roman" w:cs="Times New Roman"/>
+          <w:sz w:val="24"/>
+          <w:szCs w:val="24"/>
+        </w:rPr>
+        <w:t>. Il est parti en mission un mois plus tôt que moi et devait revenir avant que je parte. Un de mes objectifs était de retrouver sa trace, mais j’ai malheureusement échoué.</w:t>
       </w:r>
       <w:r>
         <w:rPr>
@@ -1219,15 +2104,51 @@
           <w:sz w:val="24"/>
           <w:szCs w:val="24"/>
         </w:rPr>
-        <w:t>Lord Sandorins.</w:t>
-      </w:r>
-      <w:r>
-        <w:rPr>
-          <w:rFonts w:ascii="Times New Roman" w:hAnsi="Times New Roman" w:cs="Times New Roman"/>
-          <w:sz w:val="24"/>
-          <w:szCs w:val="24"/>
-        </w:rPr>
-        <w:t xml:space="preserve"> Je me présenterai. Ser Barton s’empressera de</w:t>
+        <w:t xml:space="preserve">Lord </w:t>
+      </w:r>
+      <w:proofErr w:type="spellStart"/>
+      <w:r>
+        <w:rPr>
+          <w:rFonts w:ascii="Times New Roman" w:hAnsi="Times New Roman" w:cs="Times New Roman"/>
+          <w:sz w:val="24"/>
+          <w:szCs w:val="24"/>
+        </w:rPr>
+        <w:t>Sandorins</w:t>
+      </w:r>
+      <w:proofErr w:type="spellEnd"/>
+      <w:r>
+        <w:rPr>
+          <w:rFonts w:ascii="Times New Roman" w:hAnsi="Times New Roman" w:cs="Times New Roman"/>
+          <w:sz w:val="24"/>
+          <w:szCs w:val="24"/>
+        </w:rPr>
+        <w:t>.</w:t>
+      </w:r>
+      <w:r>
+        <w:rPr>
+          <w:rFonts w:ascii="Times New Roman" w:hAnsi="Times New Roman" w:cs="Times New Roman"/>
+          <w:sz w:val="24"/>
+          <w:szCs w:val="24"/>
+        </w:rPr>
+        <w:t xml:space="preserve"> Je me présenterai. </w:t>
+      </w:r>
+      <w:proofErr w:type="spellStart"/>
+      <w:r>
+        <w:rPr>
+          <w:rFonts w:ascii="Times New Roman" w:hAnsi="Times New Roman" w:cs="Times New Roman"/>
+          <w:sz w:val="24"/>
+          <w:szCs w:val="24"/>
+        </w:rPr>
+        <w:t>Ser</w:t>
+      </w:r>
+      <w:proofErr w:type="spellEnd"/>
+      <w:r>
+        <w:rPr>
+          <w:rFonts w:ascii="Times New Roman" w:hAnsi="Times New Roman" w:cs="Times New Roman"/>
+          <w:sz w:val="24"/>
+          <w:szCs w:val="24"/>
+        </w:rPr>
+        <w:t xml:space="preserve"> Barton s’empressera de</w:t>
       </w:r>
       <w:r>
         <w:rPr>
@@ -1236,6 +2157,14 @@
           <w:szCs w:val="24"/>
         </w:rPr>
         <w:t xml:space="preserve"> se porter candidat, bien sûr. </w:t>
+      </w:r>
+      <w:r>
+        <w:rPr>
+          <w:rFonts w:ascii="Times New Roman" w:hAnsi="Times New Roman" w:cs="Times New Roman"/>
+          <w:sz w:val="24"/>
+          <w:szCs w:val="24"/>
+        </w:rPr>
+        <w:t xml:space="preserve">Peut-être qu’il y aura une Sentinelle ou deux qui voudront également tenter leur chance. Mais en ce moment, la Garde ne peut pas se targuer d’avoir beaucoup d’hommes dignes d’être Commandant. Je ne sais pas si vous en avez conscience, mais depuis plusieurs décennies, nous avons perdu en prestige, et nous avons une part toujours plus grande de vauriens, alors que la part </w:t>
       </w:r>
       <w:bookmarkStart w:id="0" w:name="_GoBack"/>
       <w:bookmarkEnd w:id="0"/>

</xml_diff>

<commit_message>
suite chap 13 (PRESQUE FINI)
</commit_message>
<xml_diff>
--- a/Chapitre 13 - Vaelya.docx
+++ b/Chapitre 13 - Vaelya.docx
@@ -4,7 +4,7 @@
   <w:body>
     <w:p>
       <w:pPr>
-        <w:pStyle w:val="Sansinterligne"/>
+        <w:pStyle w:val="NoSpacing"/>
         <w:jc w:val="center"/>
         <w:rPr>
           <w:rFonts w:ascii="Times New Roman" w:hAnsi="Times New Roman" w:cs="Times New Roman"/>
@@ -25,7 +25,7 @@
     </w:p>
     <w:p>
       <w:pPr>
-        <w:pStyle w:val="Sansinterligne"/>
+        <w:pStyle w:val="NoSpacing"/>
         <w:jc w:val="center"/>
         <w:rPr>
           <w:rFonts w:ascii="Times New Roman" w:hAnsi="Times New Roman" w:cs="Times New Roman"/>
@@ -37,7 +37,7 @@
     </w:p>
     <w:p>
       <w:pPr>
-        <w:pStyle w:val="Sansinterligne"/>
+        <w:pStyle w:val="NoSpacing"/>
         <w:ind w:firstLine="709"/>
         <w:jc w:val="both"/>
         <w:rPr>
@@ -81,7 +81,7 @@
     </w:p>
     <w:p>
       <w:pPr>
-        <w:pStyle w:val="Sansinterligne"/>
+        <w:pStyle w:val="NoSpacing"/>
         <w:ind w:firstLine="709"/>
         <w:jc w:val="both"/>
         <w:rPr>
@@ -125,7 +125,7 @@
     </w:p>
     <w:p>
       <w:pPr>
-        <w:pStyle w:val="Sansinterligne"/>
+        <w:pStyle w:val="NoSpacing"/>
         <w:ind w:firstLine="709"/>
         <w:jc w:val="both"/>
         <w:rPr>
@@ -164,7 +164,7 @@
     </w:p>
     <w:p>
       <w:pPr>
-        <w:pStyle w:val="Sansinterligne"/>
+        <w:pStyle w:val="NoSpacing"/>
         <w:ind w:firstLine="709"/>
         <w:jc w:val="both"/>
         <w:rPr>
@@ -240,7 +240,7 @@
     </w:p>
     <w:p>
       <w:pPr>
-        <w:pStyle w:val="Sansinterligne"/>
+        <w:pStyle w:val="NoSpacing"/>
         <w:ind w:firstLine="709"/>
         <w:jc w:val="both"/>
         <w:rPr>
@@ -340,7 +340,7 @@
     </w:p>
     <w:p>
       <w:pPr>
-        <w:pStyle w:val="Sansinterligne"/>
+        <w:pStyle w:val="NoSpacing"/>
         <w:ind w:firstLine="709"/>
         <w:jc w:val="both"/>
         <w:rPr>
@@ -408,7 +408,7 @@
     </w:p>
     <w:p>
       <w:pPr>
-        <w:pStyle w:val="Sansinterligne"/>
+        <w:pStyle w:val="NoSpacing"/>
         <w:ind w:firstLine="709"/>
         <w:jc w:val="both"/>
         <w:rPr>
@@ -428,7 +428,7 @@
     </w:p>
     <w:p>
       <w:pPr>
-        <w:pStyle w:val="Sansinterligne"/>
+        <w:pStyle w:val="NoSpacing"/>
         <w:ind w:firstLine="709"/>
         <w:jc w:val="both"/>
         <w:rPr>
@@ -466,7 +466,7 @@
     </w:p>
     <w:p>
       <w:pPr>
-        <w:pStyle w:val="Sansinterligne"/>
+        <w:pStyle w:val="NoSpacing"/>
         <w:ind w:firstLine="709"/>
         <w:jc w:val="both"/>
         <w:rPr>
@@ -487,7 +487,7 @@
     </w:p>
     <w:p>
       <w:pPr>
-        <w:pStyle w:val="Sansinterligne"/>
+        <w:pStyle w:val="NoSpacing"/>
         <w:ind w:firstLine="709"/>
         <w:jc w:val="both"/>
         <w:rPr>
@@ -515,7 +515,7 @@
     </w:p>
     <w:p>
       <w:pPr>
-        <w:pStyle w:val="Sansinterligne"/>
+        <w:pStyle w:val="NoSpacing"/>
         <w:ind w:firstLine="709"/>
         <w:jc w:val="both"/>
         <w:rPr>
@@ -535,7 +535,7 @@
     </w:p>
     <w:p>
       <w:pPr>
-        <w:pStyle w:val="Sansinterligne"/>
+        <w:pStyle w:val="NoSpacing"/>
         <w:ind w:firstLine="709"/>
         <w:jc w:val="both"/>
         <w:rPr>
@@ -555,7 +555,7 @@
     </w:p>
     <w:p>
       <w:pPr>
-        <w:pStyle w:val="Sansinterligne"/>
+        <w:pStyle w:val="NoSpacing"/>
         <w:ind w:firstLine="709"/>
         <w:jc w:val="both"/>
         <w:rPr>
@@ -575,7 +575,7 @@
     </w:p>
     <w:p>
       <w:pPr>
-        <w:pStyle w:val="Sansinterligne"/>
+        <w:pStyle w:val="NoSpacing"/>
         <w:ind w:firstLine="709"/>
         <w:jc w:val="both"/>
         <w:rPr>
@@ -595,7 +595,7 @@
     </w:p>
     <w:p>
       <w:pPr>
-        <w:pStyle w:val="Sansinterligne"/>
+        <w:pStyle w:val="NoSpacing"/>
         <w:ind w:firstLine="709"/>
         <w:jc w:val="both"/>
         <w:rPr>
@@ -623,7 +623,7 @@
     </w:p>
     <w:p>
       <w:pPr>
-        <w:pStyle w:val="Sansinterligne"/>
+        <w:pStyle w:val="NoSpacing"/>
         <w:ind w:firstLine="709"/>
         <w:jc w:val="both"/>
         <w:rPr>
@@ -651,7 +651,7 @@
     </w:p>
     <w:p>
       <w:pPr>
-        <w:pStyle w:val="Sansinterligne"/>
+        <w:pStyle w:val="NoSpacing"/>
         <w:ind w:firstLine="709"/>
         <w:jc w:val="both"/>
         <w:rPr>
@@ -671,7 +671,7 @@
     </w:p>
     <w:p>
       <w:pPr>
-        <w:pStyle w:val="Sansinterligne"/>
+        <w:pStyle w:val="NoSpacing"/>
         <w:ind w:firstLine="709"/>
         <w:jc w:val="both"/>
         <w:rPr>
@@ -699,7 +699,7 @@
     </w:p>
     <w:p>
       <w:pPr>
-        <w:pStyle w:val="Sansinterligne"/>
+        <w:pStyle w:val="NoSpacing"/>
         <w:ind w:firstLine="709"/>
         <w:jc w:val="both"/>
         <w:rPr>
@@ -743,7 +743,7 @@
     </w:p>
     <w:p>
       <w:pPr>
-        <w:pStyle w:val="Sansinterligne"/>
+        <w:pStyle w:val="NoSpacing"/>
         <w:ind w:firstLine="709"/>
         <w:jc w:val="both"/>
         <w:rPr>
@@ -763,7 +763,7 @@
     </w:p>
     <w:p>
       <w:pPr>
-        <w:pStyle w:val="Sansinterligne"/>
+        <w:pStyle w:val="NoSpacing"/>
         <w:ind w:firstLine="709"/>
         <w:jc w:val="both"/>
         <w:rPr>
@@ -823,7 +823,7 @@
     </w:p>
     <w:p>
       <w:pPr>
-        <w:pStyle w:val="Sansinterligne"/>
+        <w:pStyle w:val="NoSpacing"/>
         <w:ind w:firstLine="709"/>
         <w:jc w:val="both"/>
         <w:rPr>
@@ -843,7 +843,7 @@
     </w:p>
     <w:p>
       <w:pPr>
-        <w:pStyle w:val="Sansinterligne"/>
+        <w:pStyle w:val="NoSpacing"/>
         <w:ind w:firstLine="709"/>
         <w:jc w:val="both"/>
         <w:rPr>
@@ -866,12 +866,28 @@
           <w:sz w:val="24"/>
           <w:szCs w:val="24"/>
         </w:rPr>
-        <w:t xml:space="preserve"> Peut-être ne connaissez-vous pas la légende des deux sœurs qui chevauchèrent des dragons et mirent fin au règne d’un tyran en brulant toutes ses armées et son château. Mais vos parents, eux, les connaissaient visiblement. Ces deux jeunes filles se prénommaient Vaelya et Valyra. Vous conviendrez que ce ne sont pas des prénoms de paysannes, et que vos parents vous ont plus gâté que ceux qui prénomment leur fille Pia ou Lilas comme bon nombre de paysans dans les environs.</w:t>
-      </w:r>
-    </w:p>
-    <w:p>
-      <w:pPr>
-        <w:pStyle w:val="Sansinterligne"/>
+        <w:t xml:space="preserve"> Peut-être ne connaissez-vous pas la légende des deux sœurs qui chevauchèrent des dragons et mirent fin au règne d’un tyran en brulant toutes ses armées et son château. Mais vos parents, eux, les connaissaient visiblement. Ces deux jeunes filles se prénommaient Vaelya et Valyra. Vous conviendrez que ce ne sont pas des prénoms de paysannes, et que vos parents vous ont plus gâté que ceux qui pr</w:t>
+      </w:r>
+      <w:r>
+        <w:rPr>
+          <w:rFonts w:ascii="Times New Roman" w:hAnsi="Times New Roman" w:cs="Times New Roman"/>
+          <w:sz w:val="24"/>
+          <w:szCs w:val="24"/>
+        </w:rPr>
+        <w:t>énomment leur fille Pia ou Lila</w:t>
+      </w:r>
+      <w:r>
+        <w:rPr>
+          <w:rFonts w:ascii="Times New Roman" w:hAnsi="Times New Roman" w:cs="Times New Roman"/>
+          <w:sz w:val="24"/>
+          <w:szCs w:val="24"/>
+        </w:rPr>
+        <w:t xml:space="preserve"> comme bon nombre de paysans dans les environs.</w:t>
+      </w:r>
+    </w:p>
+    <w:p>
+      <w:pPr>
+        <w:pStyle w:val="NoSpacing"/>
         <w:ind w:firstLine="709"/>
         <w:jc w:val="both"/>
         <w:rPr>
@@ -891,7 +907,7 @@
     </w:p>
     <w:p>
       <w:pPr>
-        <w:pStyle w:val="Sansinterligne"/>
+        <w:pStyle w:val="NoSpacing"/>
         <w:ind w:firstLine="709"/>
         <w:jc w:val="both"/>
         <w:rPr>
@@ -967,7 +983,7 @@
     </w:p>
     <w:p>
       <w:pPr>
-        <w:pStyle w:val="Sansinterligne"/>
+        <w:pStyle w:val="NoSpacing"/>
         <w:ind w:firstLine="709"/>
         <w:jc w:val="both"/>
         <w:rPr>
@@ -987,7 +1003,7 @@
     </w:p>
     <w:p>
       <w:pPr>
-        <w:pStyle w:val="Sansinterligne"/>
+        <w:pStyle w:val="NoSpacing"/>
         <w:ind w:firstLine="709"/>
         <w:jc w:val="both"/>
         <w:rPr>
@@ -1008,7 +1024,7 @@
     </w:p>
     <w:p>
       <w:pPr>
-        <w:pStyle w:val="Sansinterligne"/>
+        <w:pStyle w:val="NoSpacing"/>
         <w:ind w:firstLine="709"/>
         <w:jc w:val="both"/>
         <w:rPr>
@@ -1036,7 +1052,7 @@
     </w:p>
     <w:p>
       <w:pPr>
-        <w:pStyle w:val="Sansinterligne"/>
+        <w:pStyle w:val="NoSpacing"/>
         <w:ind w:firstLine="709"/>
         <w:jc w:val="both"/>
         <w:rPr>
@@ -1056,7 +1072,7 @@
     </w:p>
     <w:p>
       <w:pPr>
-        <w:pStyle w:val="Sansinterligne"/>
+        <w:pStyle w:val="NoSpacing"/>
         <w:ind w:firstLine="709"/>
         <w:jc w:val="both"/>
         <w:rPr>
@@ -1076,7 +1092,7 @@
     </w:p>
     <w:p>
       <w:pPr>
-        <w:pStyle w:val="Sansinterligne"/>
+        <w:pStyle w:val="NoSpacing"/>
         <w:ind w:firstLine="709"/>
         <w:jc w:val="both"/>
         <w:rPr>
@@ -1104,7 +1120,7 @@
     </w:p>
     <w:p>
       <w:pPr>
-        <w:pStyle w:val="Sansinterligne"/>
+        <w:pStyle w:val="NoSpacing"/>
         <w:ind w:firstLine="709"/>
         <w:jc w:val="both"/>
         <w:rPr>
@@ -1124,7 +1140,7 @@
     </w:p>
     <w:p>
       <w:pPr>
-        <w:pStyle w:val="Sansinterligne"/>
+        <w:pStyle w:val="NoSpacing"/>
         <w:ind w:firstLine="709"/>
         <w:jc w:val="both"/>
         <w:rPr>
@@ -1144,7 +1160,7 @@
     </w:p>
     <w:p>
       <w:pPr>
-        <w:pStyle w:val="Sansinterligne"/>
+        <w:pStyle w:val="NoSpacing"/>
         <w:ind w:firstLine="709"/>
         <w:jc w:val="both"/>
         <w:rPr>
@@ -1164,7 +1180,7 @@
     </w:p>
     <w:p>
       <w:pPr>
-        <w:pStyle w:val="Sansinterligne"/>
+        <w:pStyle w:val="NoSpacing"/>
         <w:ind w:firstLine="709"/>
         <w:jc w:val="both"/>
         <w:rPr>
@@ -1256,7 +1272,7 @@
     </w:p>
     <w:p>
       <w:pPr>
-        <w:pStyle w:val="Sansinterligne"/>
+        <w:pStyle w:val="NoSpacing"/>
         <w:ind w:firstLine="709"/>
         <w:jc w:val="both"/>
         <w:rPr>
@@ -1284,7 +1300,7 @@
     </w:p>
     <w:p>
       <w:pPr>
-        <w:pStyle w:val="Sansinterligne"/>
+        <w:pStyle w:val="NoSpacing"/>
         <w:ind w:firstLine="709"/>
         <w:jc w:val="both"/>
         <w:rPr>
@@ -1308,33 +1324,282 @@
           <w:szCs w:val="24"/>
         </w:rPr>
         <w:t xml:space="preserve">de tous </w:t>
+      </w:r>
+      <w:r>
+        <w:rPr>
+          <w:rFonts w:ascii="Times New Roman" w:hAnsi="Times New Roman" w:cs="Times New Roman"/>
+          <w:sz w:val="24"/>
+          <w:szCs w:val="24"/>
+        </w:rPr>
+        <w:t xml:space="preserve">vos gestes. Et le </w:t>
+      </w:r>
+      <w:r>
+        <w:rPr>
+          <w:rFonts w:ascii="Times New Roman" w:hAnsi="Times New Roman" w:cs="Times New Roman"/>
+          <w:sz w:val="24"/>
+          <w:szCs w:val="24"/>
+        </w:rPr>
+        <w:t>moindre</w:t>
+      </w:r>
+      <w:r>
+        <w:rPr>
+          <w:rFonts w:ascii="Times New Roman" w:hAnsi="Times New Roman" w:cs="Times New Roman"/>
+          <w:sz w:val="24"/>
+          <w:szCs w:val="24"/>
+        </w:rPr>
+        <w:t xml:space="preserve"> faux pas pourrait vous coûter cher.</w:t>
+      </w:r>
+      <w:r>
+        <w:rPr>
+          <w:rFonts w:ascii="Times New Roman" w:hAnsi="Times New Roman" w:cs="Times New Roman"/>
+          <w:sz w:val="24"/>
+          <w:szCs w:val="24"/>
+        </w:rPr>
+        <w:t xml:space="preserve"> Je vous le redis, je fonde beaucoup d’espoirs sur vous.</w:t>
+      </w:r>
+      <w:r>
+        <w:rPr>
+          <w:rFonts w:ascii="Times New Roman" w:hAnsi="Times New Roman" w:cs="Times New Roman"/>
+          <w:sz w:val="24"/>
+          <w:szCs w:val="24"/>
+        </w:rPr>
+        <w:t xml:space="preserve"> C’est pour ça que je vous ai soutenues dans cette affaire. A cela s’ajoute le fait que je ne crois pas à votre culpabilité, bien sûr. Des temps difficiles </w:t>
+      </w:r>
+      <w:r>
+        <w:rPr>
+          <w:rFonts w:ascii="Times New Roman" w:hAnsi="Times New Roman" w:cs="Times New Roman"/>
+          <w:sz w:val="24"/>
+          <w:szCs w:val="24"/>
+        </w:rPr>
+        <w:t>s</w:t>
+      </w:r>
+      <w:r>
+        <w:rPr>
+          <w:rFonts w:ascii="Times New Roman" w:hAnsi="Times New Roman" w:cs="Times New Roman"/>
+          <w:sz w:val="24"/>
+          <w:szCs w:val="24"/>
+        </w:rPr>
+        <w:t>’annoncent, je le sens, et nous aurons besoin de toutes les recrues. Les Sentinelles risquent d’être confrontées tôt ou tard à un danger qui nécessitera une cohésion importante. Puis-je avoir confiance en vous ?</w:t>
+      </w:r>
+    </w:p>
+    <w:p>
+      <w:pPr>
+        <w:pStyle w:val="NoSpacing"/>
+        <w:ind w:firstLine="709"/>
+        <w:jc w:val="both"/>
+        <w:rPr>
+          <w:rFonts w:ascii="Times New Roman" w:hAnsi="Times New Roman" w:cs="Times New Roman"/>
+          <w:sz w:val="24"/>
+          <w:szCs w:val="24"/>
+        </w:rPr>
+      </w:pPr>
+      <w:r>
+        <w:rPr>
+          <w:rFonts w:ascii="Times New Roman" w:hAnsi="Times New Roman" w:cs="Times New Roman"/>
+          <w:sz w:val="24"/>
+          <w:szCs w:val="24"/>
+        </w:rPr>
+        <w:t>Vaelya croisa rapidement le regard de sa sœur. Bien sûr qu’il pouvait avoir confiance en elles. Mais est-ce qu’il attendait une réponse particulière ? Ce fut Valyra qui prit l’initiative de répondre.</w:t>
+      </w:r>
+    </w:p>
+    <w:p>
+      <w:pPr>
+        <w:pStyle w:val="NoSpacing"/>
+        <w:ind w:firstLine="709"/>
+        <w:jc w:val="both"/>
+        <w:rPr>
+          <w:rFonts w:ascii="Times New Roman" w:hAnsi="Times New Roman" w:cs="Times New Roman"/>
+          <w:sz w:val="24"/>
+          <w:szCs w:val="24"/>
+        </w:rPr>
+      </w:pPr>
+      <w:r>
+        <w:rPr>
+          <w:rFonts w:ascii="Times New Roman" w:hAnsi="Times New Roman" w:cs="Times New Roman"/>
+          <w:sz w:val="24"/>
+          <w:szCs w:val="24"/>
+        </w:rPr>
+        <w:lastRenderedPageBreak/>
+        <w:t>– Ser, vous pouvez c</w:t>
+      </w:r>
+      <w:r>
+        <w:rPr>
+          <w:rFonts w:ascii="Times New Roman" w:hAnsi="Times New Roman" w:cs="Times New Roman"/>
+          <w:sz w:val="24"/>
+          <w:szCs w:val="24"/>
+        </w:rPr>
+        <w:t>ompter sur notre soutien en tout</w:t>
+      </w:r>
+      <w:r>
+        <w:rPr>
+          <w:rFonts w:ascii="Times New Roman" w:hAnsi="Times New Roman" w:cs="Times New Roman"/>
+          <w:sz w:val="24"/>
+          <w:szCs w:val="24"/>
+        </w:rPr>
+        <w:t xml:space="preserve"> temps.</w:t>
+      </w:r>
+      <w:r>
+        <w:rPr>
+          <w:rFonts w:ascii="Times New Roman" w:hAnsi="Times New Roman" w:cs="Times New Roman"/>
+          <w:sz w:val="24"/>
+          <w:szCs w:val="24"/>
+        </w:rPr>
+        <w:t xml:space="preserve"> Vous avez su voir le bien en nous et nous donner notre chance au sein de la Garde. Et nous éviter la corde, aussi, ajouta-t-elle. </w:t>
+      </w:r>
+      <w:r>
+        <w:rPr>
+          <w:rFonts w:ascii="Times New Roman" w:hAnsi="Times New Roman" w:cs="Times New Roman"/>
+          <w:sz w:val="24"/>
+          <w:szCs w:val="24"/>
+        </w:rPr>
+        <w:t>Nous tiendrons le Mur, et nous le ferons à vos côtés.</w:t>
+      </w:r>
+    </w:p>
+    <w:p>
+      <w:pPr>
+        <w:pStyle w:val="NoSpacing"/>
+        <w:ind w:firstLine="709"/>
+        <w:jc w:val="both"/>
+        <w:rPr>
+          <w:rFonts w:ascii="Times New Roman" w:hAnsi="Times New Roman" w:cs="Times New Roman"/>
+          <w:sz w:val="24"/>
+          <w:szCs w:val="24"/>
+        </w:rPr>
+      </w:pPr>
+      <w:r>
+        <w:rPr>
+          <w:rFonts w:ascii="Times New Roman" w:hAnsi="Times New Roman" w:cs="Times New Roman"/>
+          <w:sz w:val="24"/>
+          <w:szCs w:val="24"/>
+        </w:rPr>
+        <w:t>Vaelya crut que sa sœur allait ajouter autre chose, mais la tirade s’arrêta là. Elle-même n’aurait pas su quoi dire, de toute façon. Elle inclina respectueusement la tête en direction du chevalier, afin de lui montrer qu’elle acquiesçait aux propos de Valyra.</w:t>
+      </w:r>
+    </w:p>
+    <w:p>
+      <w:pPr>
+        <w:pStyle w:val="NoSpacing"/>
+        <w:ind w:firstLine="709"/>
+        <w:jc w:val="both"/>
+        <w:rPr>
+          <w:rFonts w:ascii="Times New Roman" w:hAnsi="Times New Roman" w:cs="Times New Roman"/>
+          <w:sz w:val="24"/>
+          <w:szCs w:val="24"/>
+        </w:rPr>
+      </w:pPr>
+      <w:r>
+        <w:rPr>
+          <w:rFonts w:ascii="Times New Roman" w:hAnsi="Times New Roman" w:cs="Times New Roman"/>
+          <w:sz w:val="24"/>
+          <w:szCs w:val="24"/>
+        </w:rPr>
+        <w:t>Ser Dormont parut satisfait. Il hocha la tête, et se dirigea vers la porte.</w:t>
+      </w:r>
+    </w:p>
+    <w:p>
+      <w:pPr>
+        <w:pStyle w:val="NoSpacing"/>
+        <w:ind w:firstLine="709"/>
+        <w:jc w:val="both"/>
+        <w:rPr>
+          <w:rFonts w:ascii="Times New Roman" w:hAnsi="Times New Roman" w:cs="Times New Roman"/>
+          <w:sz w:val="24"/>
+          <w:szCs w:val="24"/>
+        </w:rPr>
+      </w:pPr>
+      <w:r>
+        <w:rPr>
+          <w:rFonts w:ascii="Times New Roman" w:hAnsi="Times New Roman" w:cs="Times New Roman"/>
+          <w:sz w:val="24"/>
+          <w:szCs w:val="24"/>
+        </w:rPr>
+        <w:t>– Reposez-vous, jeunes Sentinelles. J’ai confiance, le Mur tiendra.</w:t>
+      </w:r>
+    </w:p>
+    <w:p>
+      <w:pPr>
+        <w:pStyle w:val="NoSpacing"/>
+        <w:ind w:firstLine="709"/>
+        <w:jc w:val="both"/>
+        <w:rPr>
+          <w:rFonts w:ascii="Times New Roman" w:hAnsi="Times New Roman" w:cs="Times New Roman"/>
+          <w:sz w:val="24"/>
+          <w:szCs w:val="24"/>
+        </w:rPr>
+      </w:pPr>
+      <w:r>
+        <w:rPr>
+          <w:rFonts w:ascii="Times New Roman" w:hAnsi="Times New Roman" w:cs="Times New Roman"/>
+          <w:sz w:val="24"/>
+          <w:szCs w:val="24"/>
+        </w:rPr>
+        <w:t>Sur ces mots, il partit, refermant la porte derrière lui.</w:t>
+      </w:r>
+    </w:p>
+    <w:p>
+      <w:pPr>
+        <w:pStyle w:val="NoSpacing"/>
+        <w:ind w:firstLine="709"/>
+        <w:jc w:val="both"/>
+        <w:rPr>
+          <w:rFonts w:ascii="Times New Roman" w:hAnsi="Times New Roman" w:cs="Times New Roman"/>
+          <w:sz w:val="24"/>
+          <w:szCs w:val="24"/>
+        </w:rPr>
+      </w:pPr>
+      <w:r>
+        <w:rPr>
+          <w:rFonts w:ascii="Times New Roman" w:hAnsi="Times New Roman" w:cs="Times New Roman"/>
+          <w:sz w:val="24"/>
+          <w:szCs w:val="24"/>
+        </w:rPr>
+        <w:t>Vaelya regarda sa sœur, qui haussa les épaules. Aucune des deux n’avait vraiment compris ce qu</w:t>
+      </w:r>
+      <w:r>
+        <w:rPr>
+          <w:rFonts w:ascii="Times New Roman" w:hAnsi="Times New Roman" w:cs="Times New Roman"/>
+          <w:sz w:val="24"/>
+          <w:szCs w:val="24"/>
+        </w:rPr>
+        <w:t>i venait de se passer.</w:t>
+      </w:r>
+    </w:p>
+    <w:p>
+      <w:pPr>
+        <w:pStyle w:val="NoSpacing"/>
+        <w:ind w:firstLine="709"/>
+        <w:jc w:val="both"/>
+        <w:rPr>
+          <w:rFonts w:ascii="Times New Roman" w:hAnsi="Times New Roman" w:cs="Times New Roman"/>
+          <w:sz w:val="24"/>
+          <w:szCs w:val="24"/>
+        </w:rPr>
+      </w:pPr>
+      <w:r>
+        <w:rPr>
+          <w:rFonts w:ascii="Times New Roman" w:hAnsi="Times New Roman" w:cs="Times New Roman"/>
+          <w:sz w:val="24"/>
+          <w:szCs w:val="24"/>
+        </w:rPr>
+        <w:t>Mais une chose était sûre. Il s’était passé quelque</w:t>
+      </w:r>
+      <w:r>
+        <w:rPr>
+          <w:rFonts w:ascii="Times New Roman" w:hAnsi="Times New Roman" w:cs="Times New Roman"/>
+          <w:sz w:val="24"/>
+          <w:szCs w:val="24"/>
+        </w:rPr>
+        <w:t xml:space="preserve"> </w:t>
+      </w:r>
+      <w:r>
+        <w:rPr>
+          <w:rFonts w:ascii="Times New Roman" w:hAnsi="Times New Roman" w:cs="Times New Roman"/>
+          <w:sz w:val="24"/>
+          <w:szCs w:val="24"/>
+        </w:rPr>
+        <w:t>chose ce soir.</w:t>
       </w:r>
       <w:bookmarkStart w:id="0" w:name="_GoBack"/>
       <w:bookmarkEnd w:id="0"/>
-      <w:r>
-        <w:rPr>
-          <w:rFonts w:ascii="Times New Roman" w:hAnsi="Times New Roman" w:cs="Times New Roman"/>
-          <w:sz w:val="24"/>
-          <w:szCs w:val="24"/>
-        </w:rPr>
-        <w:t xml:space="preserve">vos gestes. Et le </w:t>
-      </w:r>
-      <w:r>
-        <w:rPr>
-          <w:rFonts w:ascii="Times New Roman" w:hAnsi="Times New Roman" w:cs="Times New Roman"/>
-          <w:sz w:val="24"/>
-          <w:szCs w:val="24"/>
-        </w:rPr>
-        <w:t>moindre</w:t>
-      </w:r>
-      <w:r>
-        <w:rPr>
-          <w:rFonts w:ascii="Times New Roman" w:hAnsi="Times New Roman" w:cs="Times New Roman"/>
-          <w:sz w:val="24"/>
-          <w:szCs w:val="24"/>
-        </w:rPr>
-        <w:t xml:space="preserve"> faux pas pourrait vous coûter cher.</w:t>
-      </w:r>
     </w:p>
     <w:sectPr>
       <w:pgSz w:w="11906" w:h="16838"/>
@@ -1626,13 +1891,13 @@
     <w:name w:val="Normal"/>
     <w:qFormat/>
   </w:style>
-  <w:style w:type="character" w:default="1" w:styleId="Policepardfaut">
+  <w:style w:type="character" w:default="1" w:styleId="DefaultParagraphFont">
     <w:name w:val="Default Paragraph Font"/>
     <w:uiPriority w:val="1"/>
     <w:semiHidden/>
     <w:unhideWhenUsed/>
   </w:style>
-  <w:style w:type="table" w:default="1" w:styleId="TableauNormal">
+  <w:style w:type="table" w:default="1" w:styleId="TableNormal">
     <w:name w:val="Normal Table"/>
     <w:uiPriority w:val="99"/>
     <w:semiHidden/>
@@ -1647,13 +1912,13 @@
       </w:tblCellMar>
     </w:tblPr>
   </w:style>
-  <w:style w:type="numbering" w:default="1" w:styleId="Aucuneliste">
+  <w:style w:type="numbering" w:default="1" w:styleId="NoList">
     <w:name w:val="No List"/>
     <w:uiPriority w:val="99"/>
     <w:semiHidden/>
     <w:unhideWhenUsed/>
   </w:style>
-  <w:style w:type="paragraph" w:styleId="Sansinterligne">
+  <w:style w:type="paragraph" w:styleId="NoSpacing">
     <w:name w:val="No Spacing"/>
     <w:uiPriority w:val="1"/>
     <w:qFormat/>
@@ -1825,13 +2090,13 @@
     <w:name w:val="Normal"/>
     <w:qFormat/>
   </w:style>
-  <w:style w:type="character" w:default="1" w:styleId="Policepardfaut">
+  <w:style w:type="character" w:default="1" w:styleId="DefaultParagraphFont">
     <w:name w:val="Default Paragraph Font"/>
     <w:uiPriority w:val="1"/>
     <w:semiHidden/>
     <w:unhideWhenUsed/>
   </w:style>
-  <w:style w:type="table" w:default="1" w:styleId="TableauNormal">
+  <w:style w:type="table" w:default="1" w:styleId="TableNormal">
     <w:name w:val="Normal Table"/>
     <w:uiPriority w:val="99"/>
     <w:semiHidden/>
@@ -1846,13 +2111,13 @@
       </w:tblCellMar>
     </w:tblPr>
   </w:style>
-  <w:style w:type="numbering" w:default="1" w:styleId="Aucuneliste">
+  <w:style w:type="numbering" w:default="1" w:styleId="NoList">
     <w:name w:val="No List"/>
     <w:uiPriority w:val="99"/>
     <w:semiHidden/>
     <w:unhideWhenUsed/>
   </w:style>
-  <w:style w:type="paragraph" w:styleId="Sansinterligne">
+  <w:style w:type="paragraph" w:styleId="NoSpacing">
     <w:name w:val="No Spacing"/>
     <w:uiPriority w:val="1"/>
     <w:qFormat/>

</xml_diff>

<commit_message>
suite chap 13 (PAS FINI FINALEMENT !)
</commit_message>
<xml_diff>
--- a/Chapitre 13 - Vaelya.docx
+++ b/Chapitre 13 - Vaelya.docx
@@ -303,7 +303,23 @@
           <w:sz w:val="24"/>
           <w:szCs w:val="24"/>
         </w:rPr>
-        <w:t>d’accord. Sans aveux de la part de Valyra, et à moins qu’on puisse trouver un mobile valable ainsi que davantage de témoins, on n’avait pas assez d’éléments pour la condamner. Ser Barton avait apparemment dû céder face à ser Dormont, même s’il avait à grands cris protesté de la prétendue innocence de Valyra.</w:t>
+        <w:t xml:space="preserve">d’accord. Sans aveux de la part de Valyra, et à moins qu’on puisse trouver un mobile valable ainsi que davantage de témoins, on n’avait pas assez d’éléments pour la condamner. Ser Barton avait apparemment dû céder face à ser Dormont, même s’il avait à grands cris protesté de </w:t>
+      </w:r>
+      <w:r>
+        <w:rPr>
+          <w:rFonts w:ascii="Times New Roman" w:hAnsi="Times New Roman" w:cs="Times New Roman"/>
+          <w:sz w:val="24"/>
+          <w:szCs w:val="24"/>
+        </w:rPr>
+        <w:t>la culpabilité</w:t>
+      </w:r>
+      <w:r>
+        <w:rPr>
+          <w:rFonts w:ascii="Times New Roman" w:hAnsi="Times New Roman" w:cs="Times New Roman"/>
+          <w:sz w:val="24"/>
+          <w:szCs w:val="24"/>
+        </w:rPr>
+        <w:t xml:space="preserve"> de Valyra.</w:t>
       </w:r>
       <w:r>
         <w:rPr>
@@ -1598,8 +1614,132 @@
         </w:rPr>
         <w:t>chose ce soir.</w:t>
       </w:r>
+    </w:p>
+    <w:p>
+      <w:pPr>
+        <w:pStyle w:val="NoSpacing"/>
+        <w:ind w:firstLine="709"/>
+        <w:jc w:val="both"/>
+        <w:rPr>
+          <w:rFonts w:ascii="Times New Roman" w:hAnsi="Times New Roman" w:cs="Times New Roman"/>
+          <w:sz w:val="24"/>
+          <w:szCs w:val="24"/>
+        </w:rPr>
+      </w:pPr>
+    </w:p>
+    <w:p>
+      <w:pPr>
+        <w:pStyle w:val="NoSpacing"/>
+        <w:ind w:firstLine="709"/>
+        <w:jc w:val="center"/>
+        <w:rPr>
+          <w:rFonts w:ascii="Times New Roman" w:hAnsi="Times New Roman" w:cs="Times New Roman"/>
+          <w:sz w:val="24"/>
+          <w:szCs w:val="24"/>
+        </w:rPr>
+      </w:pPr>
+      <w:r>
+        <w:rPr>
+          <w:rFonts w:ascii="Times New Roman" w:hAnsi="Times New Roman" w:cs="Times New Roman"/>
+          <w:sz w:val="24"/>
+          <w:szCs w:val="24"/>
+        </w:rPr>
+        <w:t>***</w:t>
+      </w:r>
+    </w:p>
+    <w:p>
+      <w:pPr>
+        <w:pStyle w:val="NoSpacing"/>
+        <w:ind w:firstLine="709"/>
+        <w:jc w:val="both"/>
+        <w:rPr>
+          <w:rFonts w:ascii="Times New Roman" w:hAnsi="Times New Roman" w:cs="Times New Roman"/>
+          <w:sz w:val="24"/>
+          <w:szCs w:val="24"/>
+        </w:rPr>
+      </w:pPr>
+    </w:p>
+    <w:p>
+      <w:pPr>
+        <w:pStyle w:val="NoSpacing"/>
+        <w:ind w:firstLine="709"/>
+        <w:jc w:val="both"/>
+        <w:rPr>
+          <w:rFonts w:ascii="Times New Roman" w:hAnsi="Times New Roman" w:cs="Times New Roman"/>
+          <w:sz w:val="24"/>
+          <w:szCs w:val="24"/>
+        </w:rPr>
+      </w:pPr>
+      <w:r>
+        <w:rPr>
+          <w:rFonts w:ascii="Times New Roman" w:hAnsi="Times New Roman" w:cs="Times New Roman"/>
+          <w:sz w:val="24"/>
+          <w:szCs w:val="24"/>
+        </w:rPr>
+        <w:t>L’élection n’eut pas lieu tout de suite. En revanche, un autre évènement arriva qui parvint presque à redonner le sourire à Vaelya, et lui fit oublier pendant quelques instants qu’elle avait échappé de peu à la pendaison : le Commandant allait annoncer les affectations des Sentinelles fraichement assermentées.</w:t>
+      </w:r>
+      <w:r>
+        <w:rPr>
+          <w:rFonts w:ascii="Times New Roman" w:hAnsi="Times New Roman" w:cs="Times New Roman"/>
+          <w:sz w:val="24"/>
+          <w:szCs w:val="24"/>
+        </w:rPr>
+        <w:t xml:space="preserve"> Vaelya avait discuté avec sa sœur afin d’avoir son avis. Valait-il mieux qu’elles restent ensemble, ou serait-il plus intéressant qu’elle devienne une Eclaireuse ?</w:t>
+      </w:r>
+      <w:r>
+        <w:rPr>
+          <w:rFonts w:ascii="Times New Roman" w:hAnsi="Times New Roman" w:cs="Times New Roman"/>
+          <w:sz w:val="24"/>
+          <w:szCs w:val="24"/>
+        </w:rPr>
+        <w:t xml:space="preserve"> Sa sœur l’avait convaincue de suivre son instinct et de demander à être affectée au corps des Eclaireurs. Cela ne les séparerait sûrement pas beaucoup, puisque les Sentinelles passaient de toute façon la majorité de leur temps à Grand-Roc.</w:t>
+      </w:r>
+      <w:r>
+        <w:rPr>
+          <w:rFonts w:ascii="Times New Roman" w:hAnsi="Times New Roman" w:cs="Times New Roman"/>
+          <w:sz w:val="24"/>
+          <w:szCs w:val="24"/>
+        </w:rPr>
+        <w:t xml:space="preserve"> Et Soldats et Eclaireurs partaient </w:t>
+      </w:r>
+      <w:r>
+        <w:rPr>
+          <w:rFonts w:ascii="Times New Roman" w:hAnsi="Times New Roman" w:cs="Times New Roman"/>
+          <w:sz w:val="24"/>
+          <w:szCs w:val="24"/>
+        </w:rPr>
+        <w:t xml:space="preserve">souvent en </w:t>
+      </w:r>
+      <w:r>
+        <w:rPr>
+          <w:rFonts w:ascii="Times New Roman" w:hAnsi="Times New Roman" w:cs="Times New Roman"/>
+          <w:sz w:val="24"/>
+          <w:szCs w:val="24"/>
+        </w:rPr>
+        <w:t>mission ensemble.</w:t>
+      </w:r>
+      <w:r>
+        <w:rPr>
+          <w:rFonts w:ascii="Times New Roman" w:hAnsi="Times New Roman" w:cs="Times New Roman"/>
+          <w:sz w:val="24"/>
+          <w:szCs w:val="24"/>
+        </w:rPr>
+        <w:t xml:space="preserve"> Valyra avait aussi ajouté pour embêter sa sœur que de toute façon, si elle avait l’intention d’être utile, le mieux était qu’elle choisisse le corps des Ouvriers, vu comment elle maniait les armes.</w:t>
+      </w:r>
       <w:bookmarkStart w:id="0" w:name="_GoBack"/>
       <w:bookmarkEnd w:id="0"/>
+    </w:p>
+    <w:p>
+      <w:pPr>
+        <w:pStyle w:val="NoSpacing"/>
+        <w:ind w:firstLine="709"/>
+        <w:jc w:val="both"/>
+        <w:rPr>
+          <w:rFonts w:ascii="Times New Roman" w:hAnsi="Times New Roman" w:cs="Times New Roman"/>
+          <w:sz w:val="24"/>
+          <w:szCs w:val="24"/>
+        </w:rPr>
+      </w:pPr>
     </w:p>
     <w:sectPr>
       <w:pgSz w:w="11906" w:h="16838"/>

</xml_diff>